<commit_message>
Finalisation veille et spécifications technique
</commit_message>
<xml_diff>
--- a/Webgencia+-+Modèle+spécifications+techniques+.docx
+++ b/Webgencia+-+Modèle+spécifications+techniques+.docx
@@ -506,8 +506,6 @@
     </w:p>
     <w:p>
       <w:pPr>
-        <w:widowControl w:val="0"/>
-        <w:spacing w:line="240" w:lineRule="auto"/>
         <w:rPr>
           <w:rFonts w:ascii="Montserrat" w:eastAsia="Montserrat" w:hAnsi="Montserrat" w:cs="Montserrat"/>
           <w:b/>
@@ -601,8 +599,10 @@
     <w:tbl>
       <w:tblPr>
         <w:tblStyle w:val="a1"/>
-        <w:tblW w:w="14177" w:type="dxa"/>
-        <w:tblInd w:w="130" w:type="dxa"/>
+        <w:tblpPr w:leftFromText="180" w:rightFromText="180" w:vertAnchor="text" w:tblpXSpec="right" w:tblpY="1"/>
+        <w:tblOverlap w:val="never"/>
+        <w:tblW w:w="14591" w:type="dxa"/>
+        <w:tblInd w:w="0" w:type="dxa"/>
         <w:tblBorders>
           <w:top w:val="single" w:sz="8" w:space="0" w:color="000000"/>
           <w:left w:val="single" w:sz="8" w:space="0" w:color="000000"/>
@@ -619,7 +619,7 @@
         <w:gridCol w:w="2578"/>
         <w:gridCol w:w="2442"/>
         <w:gridCol w:w="3003"/>
-        <w:gridCol w:w="3394"/>
+        <w:gridCol w:w="3808"/>
       </w:tblGrid>
       <w:tr>
         <w:trPr>
@@ -743,7 +743,7 @@
         </w:tc>
         <w:tc>
           <w:tcPr>
-            <w:tcW w:w="3394" w:type="dxa"/>
+            <w:tcW w:w="3808" w:type="dxa"/>
             <w:shd w:val="clear" w:color="auto" w:fill="auto"/>
             <w:tcMar>
               <w:top w:w="100" w:type="dxa"/>
@@ -792,13 +792,13 @@
               <w:spacing w:line="240" w:lineRule="auto"/>
               <w:rPr>
                 <w:rFonts w:eastAsia="Montserrat"/>
-                <w:b/>
+                <w:iCs/>
               </w:rPr>
             </w:pPr>
             <w:r>
               <w:rPr>
                 <w:rFonts w:eastAsia="Montserrat"/>
-                <w:i/>
+                <w:iCs/>
               </w:rPr>
               <w:t>Création de menu</w:t>
             </w:r>
@@ -821,22 +821,36 @@
               <w:spacing w:line="240" w:lineRule="auto"/>
               <w:rPr>
                 <w:rFonts w:eastAsia="Montserrat"/>
-                <w:b/>
+                <w:iCs/>
               </w:rPr>
             </w:pPr>
             <w:r>
               <w:rPr>
                 <w:rFonts w:eastAsia="Montserrat"/>
-                <w:i/>
+                <w:iCs/>
               </w:rPr>
               <w:t xml:space="preserve">L’utilisateur doit pouvoir créer </w:t>
             </w:r>
             <w:r>
               <w:rPr>
                 <w:rFonts w:eastAsia="Montserrat"/>
-                <w:i/>
-              </w:rPr>
-              <w:t>un menu un fois connecté</w:t>
+                <w:iCs/>
+              </w:rPr>
+              <w:t>un menu un</w:t>
+            </w:r>
+            <w:r>
+              <w:rPr>
+                <w:rFonts w:eastAsia="Montserrat"/>
+                <w:iCs/>
+              </w:rPr>
+              <w:t>e</w:t>
+            </w:r>
+            <w:r>
+              <w:rPr>
+                <w:rFonts w:eastAsia="Montserrat"/>
+                <w:iCs/>
+              </w:rPr>
+              <w:t xml:space="preserve"> fois connecté</w:t>
             </w:r>
           </w:p>
         </w:tc>
@@ -857,13 +871,13 @@
               <w:spacing w:line="240" w:lineRule="auto"/>
               <w:rPr>
                 <w:rFonts w:eastAsia="Montserrat"/>
-                <w:b/>
+                <w:iCs/>
               </w:rPr>
             </w:pPr>
             <w:r>
               <w:rPr>
                 <w:rFonts w:eastAsia="Montserrat"/>
-                <w:i/>
+                <w:iCs/>
               </w:rPr>
               <w:t>Utilisation de python afin de pouvoir créer un menu et l’envoyer à l’API</w:t>
             </w:r>
@@ -886,13 +900,13 @@
               <w:spacing w:line="240" w:lineRule="auto"/>
               <w:rPr>
                 <w:rFonts w:eastAsia="Montserrat"/>
-                <w:b/>
+                <w:iCs/>
               </w:rPr>
             </w:pPr>
             <w:r>
               <w:rPr>
                 <w:rFonts w:eastAsia="Montserrat"/>
-                <w:i/>
+                <w:iCs/>
               </w:rPr>
               <w:t>Avec un formulaire HTML et le langage python on va pouvoir faire une option de création de menu</w:t>
             </w:r>
@@ -900,7 +914,7 @@
         </w:tc>
         <w:tc>
           <w:tcPr>
-            <w:tcW w:w="3394" w:type="dxa"/>
+            <w:tcW w:w="3808" w:type="dxa"/>
             <w:shd w:val="clear" w:color="auto" w:fill="auto"/>
             <w:tcMar>
               <w:top w:w="100" w:type="dxa"/>
@@ -920,13 +934,13 @@
               <w:spacing w:line="240" w:lineRule="auto"/>
               <w:rPr>
                 <w:rFonts w:eastAsia="Montserrat"/>
-                <w:i/>
+                <w:iCs/>
               </w:rPr>
             </w:pPr>
             <w:r>
               <w:rPr>
                 <w:rFonts w:eastAsia="Montserrat"/>
-                <w:i/>
+                <w:iCs/>
               </w:rPr>
               <w:t>La possibilité de créer un menu est la base du site</w:t>
             </w:r>
@@ -942,13 +956,13 @@
               <w:spacing w:line="240" w:lineRule="auto"/>
               <w:rPr>
                 <w:rFonts w:eastAsia="Montserrat"/>
-                <w:i/>
+                <w:iCs/>
               </w:rPr>
             </w:pPr>
             <w:r>
               <w:rPr>
                 <w:rFonts w:eastAsia="Montserrat"/>
-                <w:i/>
+                <w:iCs/>
               </w:rPr>
               <w:t>HTML et python nous permettrons de mettre en place cette option de création de menu</w:t>
             </w:r>
@@ -976,13 +990,13 @@
               <w:spacing w:line="240" w:lineRule="auto"/>
               <w:rPr>
                 <w:rFonts w:eastAsia="Montserrat"/>
-                <w:i/>
+                <w:iCs/>
               </w:rPr>
             </w:pPr>
             <w:r>
               <w:rPr>
                 <w:rFonts w:eastAsia="Montserrat"/>
-                <w:i/>
+                <w:iCs/>
               </w:rPr>
               <w:t>Personnalisation de menu</w:t>
             </w:r>
@@ -1005,13 +1019,13 @@
               <w:spacing w:line="240" w:lineRule="auto"/>
               <w:rPr>
                 <w:rFonts w:eastAsia="Montserrat"/>
-                <w:i/>
+                <w:iCs/>
               </w:rPr>
             </w:pPr>
             <w:r>
               <w:rPr>
                 <w:rFonts w:eastAsia="Montserrat"/>
-                <w:i/>
+                <w:iCs/>
               </w:rPr>
               <w:t>Le menu doit être très personnalisable (couleur, typographie, images)</w:t>
             </w:r>
@@ -1034,13 +1048,13 @@
               <w:spacing w:line="240" w:lineRule="auto"/>
               <w:rPr>
                 <w:rFonts w:eastAsia="Montserrat"/>
-                <w:i/>
+                <w:iCs/>
               </w:rPr>
             </w:pPr>
             <w:r>
               <w:rPr>
                 <w:rFonts w:eastAsia="Montserrat"/>
-                <w:i/>
+                <w:iCs/>
               </w:rPr>
               <w:t xml:space="preserve">Langage python </w:t>
             </w:r>
@@ -1063,7 +1077,7 @@
               <w:spacing w:line="240" w:lineRule="auto"/>
               <w:rPr>
                 <w:rFonts w:eastAsia="Montserrat"/>
-                <w:i/>
+                <w:iCs/>
                 <w:color w:val="2C3338"/>
                 <w:highlight w:val="white"/>
               </w:rPr>
@@ -1071,23 +1085,21 @@
             <w:r>
               <w:rPr>
                 <w:rFonts w:eastAsia="Montserrat"/>
-                <w:i/>
+                <w:iCs/>
               </w:rPr>
               <w:t xml:space="preserve">Ce langage peut nous permettre d’offrir des options de personnalisation </w:t>
             </w:r>
-            <w:proofErr w:type="spellStart"/>
             <w:r>
               <w:rPr>
                 <w:rFonts w:eastAsia="Montserrat"/>
-                <w:i/>
-              </w:rPr>
-              <w:t>a</w:t>
-            </w:r>
-            <w:proofErr w:type="spellEnd"/>
+                <w:iCs/>
+              </w:rPr>
+              <w:t>à</w:t>
+            </w:r>
             <w:r>
               <w:rPr>
                 <w:rFonts w:eastAsia="Montserrat"/>
-                <w:i/>
+                <w:iCs/>
               </w:rPr>
               <w:t xml:space="preserve"> l’utilisateur</w:t>
             </w:r>
@@ -1098,7 +1110,7 @@
               <w:spacing w:line="240" w:lineRule="auto"/>
               <w:rPr>
                 <w:rFonts w:eastAsia="Montserrat"/>
-                <w:i/>
+                <w:iCs/>
                 <w:color w:val="2C3338"/>
                 <w:highlight w:val="white"/>
               </w:rPr>
@@ -1107,7 +1119,7 @@
         </w:tc>
         <w:tc>
           <w:tcPr>
-            <w:tcW w:w="3394" w:type="dxa"/>
+            <w:tcW w:w="3808" w:type="dxa"/>
             <w:shd w:val="clear" w:color="auto" w:fill="auto"/>
             <w:tcMar>
               <w:top w:w="100" w:type="dxa"/>
@@ -1127,13 +1139,13 @@
               <w:spacing w:line="240" w:lineRule="auto"/>
               <w:rPr>
                 <w:rFonts w:eastAsia="Montserrat"/>
-                <w:i/>
+                <w:iCs/>
               </w:rPr>
             </w:pPr>
             <w:r>
               <w:rPr>
                 <w:rFonts w:eastAsia="Montserrat"/>
-                <w:i/>
+                <w:iCs/>
               </w:rPr>
               <w:t>Python nous permettra de personnaliser les menus</w:t>
             </w:r>
@@ -1149,13 +1161,13 @@
               <w:spacing w:line="240" w:lineRule="auto"/>
               <w:rPr>
                 <w:rFonts w:eastAsia="Montserrat"/>
-                <w:i/>
+                <w:iCs/>
               </w:rPr>
             </w:pPr>
             <w:r>
               <w:rPr>
                 <w:rFonts w:eastAsia="Montserrat"/>
-                <w:i/>
+                <w:iCs/>
               </w:rPr>
               <w:t>La personnalisation de menu est indispensable afin que l’utilisateur crée des menus sur notre site</w:t>
             </w:r>
@@ -1181,8 +1193,14 @@
             <w:pPr>
               <w:widowControl w:val="0"/>
               <w:spacing w:line="240" w:lineRule="auto"/>
-            </w:pPr>
-            <w:r>
+              <w:rPr>
+                <w:iCs/>
+              </w:rPr>
+            </w:pPr>
+            <w:r>
+              <w:rPr>
+                <w:iCs/>
+              </w:rPr>
               <w:t>Stockage des menus envoyés</w:t>
             </w:r>
           </w:p>
@@ -1202,8 +1220,14 @@
             <w:pPr>
               <w:widowControl w:val="0"/>
               <w:spacing w:line="240" w:lineRule="auto"/>
-            </w:pPr>
-            <w:r>
+              <w:rPr>
+                <w:iCs/>
+              </w:rPr>
+            </w:pPr>
+            <w:r>
+              <w:rPr>
+                <w:iCs/>
+              </w:rPr>
               <w:t>Ces menus doivent pouvoir être stockés et utilisés</w:t>
             </w:r>
           </w:p>
@@ -1223,8 +1247,14 @@
             <w:pPr>
               <w:widowControl w:val="0"/>
               <w:spacing w:line="240" w:lineRule="auto"/>
-            </w:pPr>
-            <w:r>
+              <w:rPr>
+                <w:iCs/>
+              </w:rPr>
+            </w:pPr>
+            <w:r>
+              <w:rPr>
+                <w:iCs/>
+              </w:rPr>
               <w:t>Utilisation d’une API et du langage SQL</w:t>
             </w:r>
           </w:p>
@@ -1244,15 +1274,21 @@
             <w:pPr>
               <w:widowControl w:val="0"/>
               <w:spacing w:line="240" w:lineRule="auto"/>
-            </w:pPr>
-            <w:r>
+              <w:rPr>
+                <w:iCs/>
+              </w:rPr>
+            </w:pPr>
+            <w:r>
+              <w:rPr>
+                <w:iCs/>
+              </w:rPr>
               <w:t>Avec une API et SQL nous pourrons stocker les menus envoyés et les afficher</w:t>
             </w:r>
           </w:p>
         </w:tc>
         <w:tc>
           <w:tcPr>
-            <w:tcW w:w="3394" w:type="dxa"/>
+            <w:tcW w:w="3808" w:type="dxa"/>
             <w:shd w:val="clear" w:color="auto" w:fill="auto"/>
             <w:tcMar>
               <w:top w:w="100" w:type="dxa"/>
@@ -1270,8 +1306,14 @@
                 <w:numId w:val="9"/>
               </w:numPr>
               <w:spacing w:line="240" w:lineRule="auto"/>
-            </w:pPr>
-            <w:r>
+              <w:rPr>
+                <w:iCs/>
+              </w:rPr>
+            </w:pPr>
+            <w:r>
+              <w:rPr>
+                <w:iCs/>
+              </w:rPr>
               <w:t>Nous utiliserons Python pour l’API car c’est le langage choisi pour le côté serveur</w:t>
             </w:r>
           </w:p>
@@ -1280,6 +1322,9 @@
               <w:pStyle w:val="Paragraphedeliste"/>
               <w:widowControl w:val="0"/>
               <w:spacing w:line="240" w:lineRule="auto"/>
+              <w:rPr>
+                <w:iCs/>
+              </w:rPr>
             </w:pPr>
           </w:p>
           <w:p>
@@ -1291,13 +1336,15 @@
                 <w:numId w:val="9"/>
               </w:numPr>
               <w:spacing w:line="240" w:lineRule="auto"/>
-            </w:pPr>
-            <w:r>
-              <w:t xml:space="preserve">Nous utilisons SQL car </w:t>
-            </w:r>
-            <w:r>
-              <w:lastRenderedPageBreak/>
-              <w:t>nous nous servons de données fixe.</w:t>
+              <w:rPr>
+                <w:iCs/>
+              </w:rPr>
+            </w:pPr>
+            <w:r>
+              <w:rPr>
+                <w:iCs/>
+              </w:rPr>
+              <w:t>Nous utilisons SQL car nous nous servons de données fixe.</w:t>
             </w:r>
           </w:p>
         </w:tc>
@@ -1321,10 +1368,22 @@
             <w:pPr>
               <w:widowControl w:val="0"/>
               <w:spacing w:line="240" w:lineRule="auto"/>
-            </w:pPr>
-            <w:r>
+              <w:rPr>
+                <w:iCs/>
+              </w:rPr>
+            </w:pPr>
+            <w:r>
+              <w:rPr>
+                <w:iCs/>
+              </w:rPr>
               <w:lastRenderedPageBreak/>
               <w:t>Système de connexion</w:t>
+            </w:r>
+            <w:r>
+              <w:rPr>
+                <w:iCs/>
+              </w:rPr>
+              <w:t xml:space="preserve"> internaute</w:t>
             </w:r>
           </w:p>
         </w:tc>
@@ -1343,9 +1402,33 @@
             <w:pPr>
               <w:widowControl w:val="0"/>
               <w:spacing w:line="240" w:lineRule="auto"/>
-            </w:pPr>
-            <w:r>
-              <w:t>L’utilisateur doit pouvoir se créer un compte et se connecter pour accéder à différentes fonctionnalités</w:t>
+              <w:rPr>
+                <w:iCs/>
+              </w:rPr>
+            </w:pPr>
+            <w:r>
+              <w:rPr>
+                <w:iCs/>
+              </w:rPr>
+              <w:t xml:space="preserve">L’utilisateur </w:t>
+            </w:r>
+            <w:r>
+              <w:rPr>
+                <w:iCs/>
+              </w:rPr>
+              <w:t xml:space="preserve">lambda </w:t>
+            </w:r>
+            <w:r>
+              <w:rPr>
+                <w:iCs/>
+              </w:rPr>
+              <w:t xml:space="preserve">doit pouvoir se créer un compte et se connecter </w:t>
+            </w:r>
+            <w:r>
+              <w:rPr>
+                <w:iCs/>
+              </w:rPr>
+              <w:t>afin de stocker ses menus préférés dans ses ‘favoris’.</w:t>
             </w:r>
           </w:p>
         </w:tc>
@@ -1361,8 +1444,28 @@
             </w:tcMar>
           </w:tcPr>
           <w:p>
-            <w:r>
-              <w:t>Utilisation d’une API et du langage SQL. Sécurisation avec différentes pratiques sécurités (*****)</w:t>
+            <w:pPr>
+              <w:rPr>
+                <w:iCs/>
+              </w:rPr>
+            </w:pPr>
+            <w:r>
+              <w:rPr>
+                <w:iCs/>
+              </w:rPr>
+              <w:t>Utilisation d’une API et du langage SQL. Sécurisation avec différentes pratiques</w:t>
+            </w:r>
+            <w:r>
+              <w:rPr>
+                <w:iCs/>
+              </w:rPr>
+              <w:t xml:space="preserve"> de</w:t>
+            </w:r>
+            <w:r>
+              <w:rPr>
+                <w:iCs/>
+              </w:rPr>
+              <w:t xml:space="preserve"> sécurités </w:t>
             </w:r>
           </w:p>
         </w:tc>
@@ -1381,15 +1484,21 @@
             <w:pPr>
               <w:widowControl w:val="0"/>
               <w:spacing w:line="240" w:lineRule="auto"/>
-            </w:pPr>
-            <w:r>
+              <w:rPr>
+                <w:iCs/>
+              </w:rPr>
+            </w:pPr>
+            <w:r>
+              <w:rPr>
+                <w:iCs/>
+              </w:rPr>
               <w:t>Avec une API et SQL nous pourrons stocker les identifiants et les mots de passe pour créer un système de connexion</w:t>
             </w:r>
           </w:p>
         </w:tc>
         <w:tc>
           <w:tcPr>
-            <w:tcW w:w="3394" w:type="dxa"/>
+            <w:tcW w:w="3808" w:type="dxa"/>
             <w:shd w:val="clear" w:color="auto" w:fill="auto"/>
             <w:tcMar>
               <w:top w:w="100" w:type="dxa"/>
@@ -1407,9 +1516,21 @@
                 <w:numId w:val="12"/>
               </w:numPr>
               <w:spacing w:line="240" w:lineRule="auto"/>
-            </w:pPr>
-            <w:r>
-              <w:t>Nous utiliserons *** comme API car</w:t>
+              <w:rPr>
+                <w:iCs/>
+              </w:rPr>
+            </w:pPr>
+            <w:r>
+              <w:rPr>
+                <w:iCs/>
+              </w:rPr>
+              <w:t xml:space="preserve">Nous utiliserons </w:t>
+            </w:r>
+            <w:r>
+              <w:rPr>
+                <w:iCs/>
+              </w:rPr>
+              <w:t>une API crée avec Python</w:t>
             </w:r>
           </w:p>
           <w:p>
@@ -1417,6 +1538,9 @@
               <w:pStyle w:val="Paragraphedeliste"/>
               <w:widowControl w:val="0"/>
               <w:spacing w:line="240" w:lineRule="auto"/>
+              <w:rPr>
+                <w:iCs/>
+              </w:rPr>
             </w:pPr>
           </w:p>
           <w:p>
@@ -1428,8 +1552,14 @@
                 <w:numId w:val="12"/>
               </w:numPr>
               <w:spacing w:line="240" w:lineRule="auto"/>
-            </w:pPr>
-            <w:r>
+              <w:rPr>
+                <w:iCs/>
+              </w:rPr>
+            </w:pPr>
+            <w:r>
+              <w:rPr>
+                <w:iCs/>
+              </w:rPr>
               <w:t>Nous utilisons SQL car nous nous servons de données fixe.</w:t>
             </w:r>
           </w:p>
@@ -1454,9 +1584,15 @@
             <w:pPr>
               <w:widowControl w:val="0"/>
               <w:spacing w:line="240" w:lineRule="auto"/>
-            </w:pPr>
-            <w:r>
-              <w:t>Diffuser un menu</w:t>
+              <w:rPr>
+                <w:iCs/>
+              </w:rPr>
+            </w:pPr>
+            <w:r>
+              <w:rPr>
+                <w:iCs/>
+              </w:rPr>
+              <w:t>Système de connexion restaurateur</w:t>
             </w:r>
           </w:p>
         </w:tc>
@@ -1475,9 +1611,33 @@
             <w:pPr>
               <w:widowControl w:val="0"/>
               <w:spacing w:line="240" w:lineRule="auto"/>
-            </w:pPr>
-            <w:r>
-              <w:t>L’utilisateur doit pouvoir diffuser ses menus crées afin de les partager au public</w:t>
+              <w:rPr>
+                <w:iCs/>
+              </w:rPr>
+            </w:pPr>
+            <w:r>
+              <w:rPr>
+                <w:iCs/>
+              </w:rPr>
+              <w:t xml:space="preserve">L’utilisateur </w:t>
+            </w:r>
+            <w:r>
+              <w:rPr>
+                <w:iCs/>
+              </w:rPr>
+              <w:t xml:space="preserve">qui compte créer des menus et non pas seulement les visionner </w:t>
+            </w:r>
+            <w:r>
+              <w:rPr>
+                <w:iCs/>
+              </w:rPr>
+              <w:t>doit pouvoir se créer un compte et se connecter</w:t>
+            </w:r>
+            <w:r>
+              <w:rPr>
+                <w:iCs/>
+              </w:rPr>
+              <w:t>.</w:t>
             </w:r>
           </w:p>
         </w:tc>
@@ -1496,9 +1656,15 @@
             <w:pPr>
               <w:widowControl w:val="0"/>
               <w:spacing w:line="240" w:lineRule="auto"/>
-            </w:pPr>
-            <w:r>
-              <w:t>Un lien permettant de partager son menu via différents réseaux sociaux comme Instagram ou twitter</w:t>
+              <w:rPr>
+                <w:iCs/>
+              </w:rPr>
+            </w:pPr>
+            <w:r>
+              <w:rPr>
+                <w:iCs/>
+              </w:rPr>
+              <w:t>Modification du formulaire de connexion.</w:t>
             </w:r>
           </w:p>
         </w:tc>
@@ -1517,27 +1683,21 @@
             <w:pPr>
               <w:widowControl w:val="0"/>
               <w:spacing w:line="240" w:lineRule="auto"/>
-            </w:pPr>
-            <w:r>
-              <w:t>En cliquant sur le logo du réseau choisi l’utilisateur sera redirigé vers le site du réseau en situation de création de post. Dans ce post l’image du menu sera déjà l</w:t>
-            </w:r>
-            <w:r>
-              <w:t>à</w:t>
-            </w:r>
-            <w:r>
-              <w:t xml:space="preserve"> </w:t>
-            </w:r>
-            <w:r>
-              <w:t>avec</w:t>
-            </w:r>
-            <w:r>
-              <w:t xml:space="preserve"> un logo du site pour montrer où le menu a été fait</w:t>
+              <w:rPr>
+                <w:iCs/>
+              </w:rPr>
+            </w:pPr>
+            <w:r>
+              <w:rPr>
+                <w:iCs/>
+              </w:rPr>
+              <w:t>Une case ‘Professionnel’ sera a coché sur le formulaire de connexion afin d’accéder aux permissions réservées aux restaurateurs comme la création de menu.</w:t>
             </w:r>
           </w:p>
         </w:tc>
         <w:tc>
           <w:tcPr>
-            <w:tcW w:w="3394" w:type="dxa"/>
+            <w:tcW w:w="3808" w:type="dxa"/>
             <w:shd w:val="clear" w:color="auto" w:fill="auto"/>
             <w:tcMar>
               <w:top w:w="100" w:type="dxa"/>
@@ -1555,10 +1715,32 @@
                 <w:numId w:val="16"/>
               </w:numPr>
               <w:spacing w:line="240" w:lineRule="auto"/>
-            </w:pPr>
-            <w:r>
-              <w:t>Partager les menus au public permettra de faire de la publicité au site et donc d’attirer d’autres utilisateurs</w:t>
-            </w:r>
+              <w:rPr>
+                <w:iCs/>
+              </w:rPr>
+            </w:pPr>
+            <w:r>
+              <w:rPr>
+                <w:iCs/>
+              </w:rPr>
+              <w:t>Nous utiliserons une API crée avec Python</w:t>
+            </w:r>
+            <w:r>
+              <w:rPr>
+                <w:iCs/>
+              </w:rPr>
+              <w:t xml:space="preserve"> pour le système de connexion</w:t>
+            </w:r>
+          </w:p>
+          <w:p>
+            <w:pPr>
+              <w:pStyle w:val="Paragraphedeliste"/>
+              <w:widowControl w:val="0"/>
+              <w:spacing w:line="240" w:lineRule="auto"/>
+              <w:rPr>
+                <w:iCs/>
+              </w:rPr>
+            </w:pPr>
           </w:p>
           <w:p>
             <w:pPr>
@@ -1569,15 +1751,27 @@
                 <w:numId w:val="16"/>
               </w:numPr>
               <w:spacing w:line="240" w:lineRule="auto"/>
-            </w:pPr>
-            <w:r>
-              <w:t xml:space="preserve">Partager son travail sera une </w:t>
-            </w:r>
-            <w:r>
-              <w:t>source</w:t>
-            </w:r>
-            <w:r>
-              <w:t xml:space="preserve"> de satisfaction pour l’utilisateur</w:t>
+              <w:rPr>
+                <w:iCs/>
+              </w:rPr>
+            </w:pPr>
+            <w:r>
+              <w:rPr>
+                <w:iCs/>
+              </w:rPr>
+              <w:t xml:space="preserve">Séparé les utilisateurs lambdas des restaurateurs </w:t>
+            </w:r>
+            <w:r>
+              <w:rPr>
+                <w:iCs/>
+              </w:rPr>
+              <w:t>va nous permettre</w:t>
+            </w:r>
+            <w:r>
+              <w:rPr>
+                <w:iCs/>
+              </w:rPr>
+              <w:t xml:space="preserve"> de faire de la publicité ciblé</w:t>
             </w:r>
           </w:p>
         </w:tc>
@@ -1601,9 +1795,15 @@
             <w:pPr>
               <w:widowControl w:val="0"/>
               <w:spacing w:line="240" w:lineRule="auto"/>
-            </w:pPr>
-            <w:r>
-              <w:t xml:space="preserve">Imprimer un menu </w:t>
+              <w:rPr>
+                <w:iCs/>
+              </w:rPr>
+            </w:pPr>
+            <w:r>
+              <w:rPr>
+                <w:iCs/>
+              </w:rPr>
+              <w:t>Diffuser un menu</w:t>
             </w:r>
           </w:p>
         </w:tc>
@@ -1622,9 +1822,15 @@
             <w:pPr>
               <w:widowControl w:val="0"/>
               <w:spacing w:line="240" w:lineRule="auto"/>
-            </w:pPr>
-            <w:r>
-              <w:t>L’utilisateur doit pouvoir imprimer un menu dans un des différents formats choisis</w:t>
+              <w:rPr>
+                <w:iCs/>
+              </w:rPr>
+            </w:pPr>
+            <w:r>
+              <w:rPr>
+                <w:iCs/>
+              </w:rPr>
+              <w:t>L’utilisateur doit pouvoir diffuser ses menus afin de les partager au public</w:t>
             </w:r>
           </w:p>
         </w:tc>
@@ -1643,10 +1849,58 @@
             <w:pPr>
               <w:widowControl w:val="0"/>
               <w:spacing w:line="240" w:lineRule="auto"/>
-            </w:pPr>
-            <w:r>
-              <w:t>React nous permet d’afficher une galerie présentant les différents formats</w:t>
-            </w:r>
+              <w:rPr>
+                <w:iCs/>
+              </w:rPr>
+            </w:pPr>
+            <w:r>
+              <w:rPr>
+                <w:iCs/>
+              </w:rPr>
+              <w:t xml:space="preserve">Un lien permettant de partager </w:t>
+            </w:r>
+            <w:r>
+              <w:rPr>
+                <w:iCs/>
+              </w:rPr>
+              <w:t>le</w:t>
+            </w:r>
+            <w:r>
+              <w:rPr>
+                <w:iCs/>
+              </w:rPr>
+              <w:t xml:space="preserve"> menu </w:t>
+            </w:r>
+            <w:r>
+              <w:rPr>
+                <w:iCs/>
+              </w:rPr>
+              <w:t xml:space="preserve">choisi </w:t>
+            </w:r>
+            <w:r>
+              <w:rPr>
+                <w:iCs/>
+              </w:rPr>
+              <w:t>via différents réseaux sociaux comme Instagram ou twitter</w:t>
+            </w:r>
+          </w:p>
+          <w:p>
+            <w:pPr>
+              <w:widowControl w:val="0"/>
+              <w:spacing w:line="240" w:lineRule="auto"/>
+              <w:rPr>
+                <w:iCs/>
+              </w:rPr>
+            </w:pPr>
+          </w:p>
+          <w:p>
+            <w:pPr>
+              <w:widowControl w:val="0"/>
+              <w:spacing w:line="240" w:lineRule="auto"/>
+              <w:rPr>
+                <w:iCs/>
+              </w:rPr>
+            </w:pPr>
           </w:p>
         </w:tc>
         <w:tc>
@@ -1664,15 +1918,45 @@
             <w:pPr>
               <w:widowControl w:val="0"/>
               <w:spacing w:line="240" w:lineRule="auto"/>
-            </w:pPr>
-            <w:r>
-              <w:t>L’utilisateur pourra choisir un des formats de la galerie et commander une impression de son menu</w:t>
+              <w:rPr>
+                <w:iCs/>
+              </w:rPr>
+            </w:pPr>
+            <w:r>
+              <w:rPr>
+                <w:iCs/>
+              </w:rPr>
+              <w:t>En cliquant sur le logo du réseau choisi l’utilisateur sera redirigé vers le site du réseau en situation de création de post. Dans ce post l’image du menu sera déjà l</w:t>
+            </w:r>
+            <w:r>
+              <w:rPr>
+                <w:iCs/>
+              </w:rPr>
+              <w:t>à</w:t>
+            </w:r>
+            <w:r>
+              <w:rPr>
+                <w:iCs/>
+              </w:rPr>
+              <w:t xml:space="preserve"> </w:t>
+            </w:r>
+            <w:r>
+              <w:rPr>
+                <w:iCs/>
+              </w:rPr>
+              <w:t>avec</w:t>
+            </w:r>
+            <w:r>
+              <w:rPr>
+                <w:iCs/>
+              </w:rPr>
+              <w:t xml:space="preserve"> un logo du site pour montrer où le menu a été fait</w:t>
             </w:r>
           </w:p>
         </w:tc>
         <w:tc>
           <w:tcPr>
-            <w:tcW w:w="3394" w:type="dxa"/>
+            <w:tcW w:w="3808" w:type="dxa"/>
             <w:shd w:val="clear" w:color="auto" w:fill="auto"/>
             <w:tcMar>
               <w:top w:w="100" w:type="dxa"/>
@@ -1687,14 +1971,205 @@
               <w:widowControl w:val="0"/>
               <w:numPr>
                 <w:ilvl w:val="0"/>
-                <w:numId w:val="15"/>
+                <w:numId w:val="18"/>
               </w:numPr>
               <w:spacing w:line="240" w:lineRule="auto"/>
-            </w:pPr>
-            <w:r>
-              <w:t>Le choix du format est très important pour que l’utilisateur puisse donner la forme physique de son choix à son menu crée</w:t>
-            </w:r>
-          </w:p>
+              <w:rPr>
+                <w:iCs/>
+              </w:rPr>
+            </w:pPr>
+            <w:r>
+              <w:rPr>
+                <w:iCs/>
+              </w:rPr>
+              <w:t>Partager les menus au public permettra de faire de la publicité au site et donc d’attirer d’autres utilisateurs</w:t>
+            </w:r>
+          </w:p>
+          <w:p>
+            <w:pPr>
+              <w:pStyle w:val="Paragraphedeliste"/>
+              <w:widowControl w:val="0"/>
+              <w:spacing w:line="240" w:lineRule="auto"/>
+              <w:rPr>
+                <w:iCs/>
+              </w:rPr>
+            </w:pPr>
+          </w:p>
+          <w:p>
+            <w:pPr>
+              <w:pStyle w:val="Paragraphedeliste"/>
+              <w:widowControl w:val="0"/>
+              <w:numPr>
+                <w:ilvl w:val="0"/>
+                <w:numId w:val="18"/>
+              </w:numPr>
+              <w:spacing w:line="240" w:lineRule="auto"/>
+              <w:rPr>
+                <w:iCs/>
+              </w:rPr>
+            </w:pPr>
+            <w:r>
+              <w:rPr>
+                <w:iCs/>
+              </w:rPr>
+              <w:t xml:space="preserve">Partager son travail sera une </w:t>
+            </w:r>
+            <w:r>
+              <w:rPr>
+                <w:iCs/>
+              </w:rPr>
+              <w:t>source</w:t>
+            </w:r>
+            <w:r>
+              <w:rPr>
+                <w:iCs/>
+              </w:rPr>
+              <w:t xml:space="preserve"> de satisfaction pour l</w:t>
+            </w:r>
+            <w:r>
+              <w:rPr>
+                <w:iCs/>
+              </w:rPr>
+              <w:t>e restaurateur</w:t>
+            </w:r>
+          </w:p>
+        </w:tc>
+      </w:tr>
+      <w:tr>
+        <w:trPr>
+          <w:trHeight w:val="272"/>
+        </w:trPr>
+        <w:tc>
+          <w:tcPr>
+            <w:tcW w:w="2760" w:type="dxa"/>
+            <w:shd w:val="clear" w:color="auto" w:fill="auto"/>
+            <w:tcMar>
+              <w:top w:w="100" w:type="dxa"/>
+              <w:left w:w="100" w:type="dxa"/>
+              <w:bottom w:w="100" w:type="dxa"/>
+              <w:right w:w="100" w:type="dxa"/>
+            </w:tcMar>
+          </w:tcPr>
+          <w:p>
+            <w:pPr>
+              <w:widowControl w:val="0"/>
+              <w:spacing w:line="240" w:lineRule="auto"/>
+              <w:rPr>
+                <w:iCs/>
+              </w:rPr>
+            </w:pPr>
+            <w:r>
+              <w:rPr>
+                <w:iCs/>
+              </w:rPr>
+              <w:t>Galerie photos</w:t>
+            </w:r>
+          </w:p>
+        </w:tc>
+        <w:tc>
+          <w:tcPr>
+            <w:tcW w:w="2578" w:type="dxa"/>
+            <w:shd w:val="clear" w:color="auto" w:fill="auto"/>
+            <w:tcMar>
+              <w:top w:w="100" w:type="dxa"/>
+              <w:left w:w="100" w:type="dxa"/>
+              <w:bottom w:w="100" w:type="dxa"/>
+              <w:right w:w="100" w:type="dxa"/>
+            </w:tcMar>
+          </w:tcPr>
+          <w:p>
+            <w:pPr>
+              <w:widowControl w:val="0"/>
+              <w:spacing w:line="240" w:lineRule="auto"/>
+              <w:rPr>
+                <w:iCs/>
+              </w:rPr>
+            </w:pPr>
+            <w:r>
+              <w:rPr>
+                <w:iCs/>
+              </w:rPr>
+              <w:t>Le site doit avoir une page avec une galerie représentant un menu choisi sous différents formats.</w:t>
+            </w:r>
+          </w:p>
+        </w:tc>
+        <w:tc>
+          <w:tcPr>
+            <w:tcW w:w="2442" w:type="dxa"/>
+            <w:shd w:val="clear" w:color="auto" w:fill="auto"/>
+            <w:tcMar>
+              <w:top w:w="100" w:type="dxa"/>
+              <w:left w:w="100" w:type="dxa"/>
+              <w:bottom w:w="100" w:type="dxa"/>
+              <w:right w:w="100" w:type="dxa"/>
+            </w:tcMar>
+          </w:tcPr>
+          <w:p>
+            <w:pPr>
+              <w:widowControl w:val="0"/>
+              <w:spacing w:line="240" w:lineRule="auto"/>
+              <w:rPr>
+                <w:iCs/>
+                <w:lang w:val="fr-FR"/>
+              </w:rPr>
+            </w:pPr>
+            <w:r>
+              <w:rPr>
+                <w:iCs/>
+                <w:lang w:val="fr-FR"/>
+              </w:rPr>
+              <w:t>Utilisation d’une galerie React</w:t>
+            </w:r>
+          </w:p>
+        </w:tc>
+        <w:tc>
+          <w:tcPr>
+            <w:tcW w:w="3003" w:type="dxa"/>
+            <w:shd w:val="clear" w:color="auto" w:fill="auto"/>
+            <w:tcMar>
+              <w:top w:w="100" w:type="dxa"/>
+              <w:left w:w="100" w:type="dxa"/>
+              <w:bottom w:w="100" w:type="dxa"/>
+              <w:right w:w="100" w:type="dxa"/>
+            </w:tcMar>
+          </w:tcPr>
+          <w:p>
+            <w:pPr>
+              <w:widowControl w:val="0"/>
+              <w:spacing w:line="240" w:lineRule="auto"/>
+              <w:rPr>
+                <w:iCs/>
+                <w:lang w:val="fr-FR"/>
+              </w:rPr>
+            </w:pPr>
+            <w:r>
+              <w:rPr>
+                <w:iCs/>
+                <w:lang w:val="fr-FR"/>
+              </w:rPr>
+              <w:t>React dispose d’une galerie en carrousel déjà faite dans laquelle on pourra mettre les menus sous différents formats : https://www.npmjs.com/pack</w:t>
+            </w:r>
+            <w:r>
+              <w:rPr>
+                <w:iCs/>
+                <w:lang w:val="fr-FR"/>
+              </w:rPr>
+              <w:lastRenderedPageBreak/>
+              <w:t>age/react-image-gallery</w:t>
+            </w:r>
+          </w:p>
+        </w:tc>
+        <w:tc>
+          <w:tcPr>
+            <w:tcW w:w="3808" w:type="dxa"/>
+            <w:shd w:val="clear" w:color="auto" w:fill="auto"/>
+            <w:tcMar>
+              <w:top w:w="100" w:type="dxa"/>
+              <w:left w:w="100" w:type="dxa"/>
+              <w:bottom w:w="100" w:type="dxa"/>
+              <w:right w:w="100" w:type="dxa"/>
+            </w:tcMar>
+          </w:tcPr>
           <w:p>
             <w:pPr>
               <w:pStyle w:val="Paragraphedeliste"/>
@@ -1704,9 +2179,542 @@
                 <w:numId w:val="15"/>
               </w:numPr>
               <w:spacing w:line="240" w:lineRule="auto"/>
-            </w:pPr>
-            <w:r>
+              <w:rPr>
+                <w:iCs/>
+                <w:lang w:val="fr-FR"/>
+              </w:rPr>
+            </w:pPr>
+            <w:r>
+              <w:rPr>
+                <w:iCs/>
+                <w:lang w:val="fr-FR"/>
+              </w:rPr>
+              <w:lastRenderedPageBreak/>
+              <w:t>Nous avons choisi React comme Framework pour le front-end, utiliser ses fonctionnalités est donc logique</w:t>
+            </w:r>
+          </w:p>
+          <w:p>
+            <w:pPr>
+              <w:pStyle w:val="Paragraphedeliste"/>
+              <w:widowControl w:val="0"/>
+              <w:spacing w:line="240" w:lineRule="auto"/>
+              <w:rPr>
+                <w:iCs/>
+                <w:lang w:val="fr-FR"/>
+              </w:rPr>
+            </w:pPr>
+          </w:p>
+          <w:p>
+            <w:pPr>
+              <w:pStyle w:val="Paragraphedeliste"/>
+              <w:widowControl w:val="0"/>
+              <w:numPr>
+                <w:ilvl w:val="0"/>
+                <w:numId w:val="15"/>
+              </w:numPr>
+              <w:spacing w:line="240" w:lineRule="auto"/>
+              <w:rPr>
+                <w:iCs/>
+                <w:lang w:val="fr-FR"/>
+              </w:rPr>
+            </w:pPr>
+            <w:r>
+              <w:rPr>
+                <w:iCs/>
+                <w:lang w:val="fr-FR"/>
+              </w:rPr>
+              <w:lastRenderedPageBreak/>
+              <w:t xml:space="preserve">La galerie aura différents formats d’image représentant les formats dans </w:t>
+            </w:r>
+            <w:r>
+              <w:rPr>
+                <w:iCs/>
+                <w:lang w:val="fr-FR"/>
+              </w:rPr>
+              <w:t>lesquels</w:t>
+            </w:r>
+            <w:r>
+              <w:rPr>
+                <w:iCs/>
+                <w:lang w:val="fr-FR"/>
+              </w:rPr>
+              <w:t xml:space="preserve"> il est possible d’imprimer un menu</w:t>
+            </w:r>
+          </w:p>
+        </w:tc>
+      </w:tr>
+      <w:tr>
+        <w:trPr>
+          <w:trHeight w:val="272"/>
+        </w:trPr>
+        <w:tc>
+          <w:tcPr>
+            <w:tcW w:w="2760" w:type="dxa"/>
+            <w:shd w:val="clear" w:color="auto" w:fill="auto"/>
+            <w:tcMar>
+              <w:top w:w="100" w:type="dxa"/>
+              <w:left w:w="100" w:type="dxa"/>
+              <w:bottom w:w="100" w:type="dxa"/>
+              <w:right w:w="100" w:type="dxa"/>
+            </w:tcMar>
+          </w:tcPr>
+          <w:p>
+            <w:pPr>
+              <w:widowControl w:val="0"/>
+              <w:spacing w:line="240" w:lineRule="auto"/>
+              <w:rPr>
+                <w:iCs/>
+              </w:rPr>
+            </w:pPr>
+            <w:r>
+              <w:rPr>
+                <w:iCs/>
+              </w:rPr>
+              <w:lastRenderedPageBreak/>
+              <w:t xml:space="preserve">Imprimer un menu </w:t>
+            </w:r>
+          </w:p>
+        </w:tc>
+        <w:tc>
+          <w:tcPr>
+            <w:tcW w:w="2578" w:type="dxa"/>
+            <w:shd w:val="clear" w:color="auto" w:fill="auto"/>
+            <w:tcMar>
+              <w:top w:w="100" w:type="dxa"/>
+              <w:left w:w="100" w:type="dxa"/>
+              <w:bottom w:w="100" w:type="dxa"/>
+              <w:right w:w="100" w:type="dxa"/>
+            </w:tcMar>
+          </w:tcPr>
+          <w:p>
+            <w:pPr>
+              <w:widowControl w:val="0"/>
+              <w:spacing w:line="240" w:lineRule="auto"/>
+              <w:rPr>
+                <w:iCs/>
+              </w:rPr>
+            </w:pPr>
+            <w:r>
+              <w:rPr>
+                <w:iCs/>
+              </w:rPr>
+              <w:t>Dans la galerie, l</w:t>
+            </w:r>
+            <w:r>
+              <w:rPr>
+                <w:iCs/>
+              </w:rPr>
+              <w:t>e restaurateur</w:t>
+            </w:r>
+            <w:r>
+              <w:rPr>
+                <w:iCs/>
+              </w:rPr>
+              <w:t xml:space="preserve"> doit pouvoir </w:t>
+            </w:r>
+            <w:r>
+              <w:rPr>
+                <w:iCs/>
+              </w:rPr>
+              <w:t>commander le menu choisi</w:t>
+            </w:r>
+            <w:r>
+              <w:rPr>
+                <w:iCs/>
+              </w:rPr>
+              <w:t xml:space="preserve"> dans un des différents formats choisis</w:t>
+            </w:r>
+          </w:p>
+        </w:tc>
+        <w:tc>
+          <w:tcPr>
+            <w:tcW w:w="2442" w:type="dxa"/>
+            <w:shd w:val="clear" w:color="auto" w:fill="auto"/>
+            <w:tcMar>
+              <w:top w:w="100" w:type="dxa"/>
+              <w:left w:w="100" w:type="dxa"/>
+              <w:bottom w:w="100" w:type="dxa"/>
+              <w:right w:w="100" w:type="dxa"/>
+            </w:tcMar>
+          </w:tcPr>
+          <w:p>
+            <w:pPr>
+              <w:widowControl w:val="0"/>
+              <w:spacing w:line="240" w:lineRule="auto"/>
+              <w:rPr>
+                <w:iCs/>
+              </w:rPr>
+            </w:pPr>
+            <w:r>
+              <w:rPr>
+                <w:iCs/>
+              </w:rPr>
+              <w:t>Python</w:t>
+            </w:r>
+          </w:p>
+        </w:tc>
+        <w:tc>
+          <w:tcPr>
+            <w:tcW w:w="3003" w:type="dxa"/>
+            <w:shd w:val="clear" w:color="auto" w:fill="auto"/>
+            <w:tcMar>
+              <w:top w:w="100" w:type="dxa"/>
+              <w:left w:w="100" w:type="dxa"/>
+              <w:bottom w:w="100" w:type="dxa"/>
+              <w:right w:w="100" w:type="dxa"/>
+            </w:tcMar>
+          </w:tcPr>
+          <w:p>
+            <w:pPr>
+              <w:widowControl w:val="0"/>
+              <w:spacing w:line="240" w:lineRule="auto"/>
+              <w:rPr>
+                <w:iCs/>
+              </w:rPr>
+            </w:pPr>
+            <w:r>
+              <w:rPr>
+                <w:iCs/>
+              </w:rPr>
+              <w:t>Avec Python on créera un script permettant de passer une commande du menu au format choisi</w:t>
+            </w:r>
+          </w:p>
+        </w:tc>
+        <w:tc>
+          <w:tcPr>
+            <w:tcW w:w="3808" w:type="dxa"/>
+            <w:shd w:val="clear" w:color="auto" w:fill="auto"/>
+            <w:tcMar>
+              <w:top w:w="100" w:type="dxa"/>
+              <w:left w:w="100" w:type="dxa"/>
+              <w:bottom w:w="100" w:type="dxa"/>
+              <w:right w:w="100" w:type="dxa"/>
+            </w:tcMar>
+          </w:tcPr>
+          <w:p>
+            <w:pPr>
+              <w:pStyle w:val="Paragraphedeliste"/>
+              <w:widowControl w:val="0"/>
+              <w:numPr>
+                <w:ilvl w:val="0"/>
+                <w:numId w:val="19"/>
+              </w:numPr>
+              <w:spacing w:line="240" w:lineRule="auto"/>
+              <w:rPr>
+                <w:iCs/>
+              </w:rPr>
+            </w:pPr>
+            <w:r>
+              <w:rPr>
+                <w:iCs/>
+              </w:rPr>
+              <w:t>Le choix du format est très important pour que l’utilisateur puisse donner la forme physique de son choix à son menu crée</w:t>
+            </w:r>
+          </w:p>
+          <w:p>
+            <w:pPr>
+              <w:pStyle w:val="Paragraphedeliste"/>
+              <w:widowControl w:val="0"/>
+              <w:spacing w:line="240" w:lineRule="auto"/>
+              <w:rPr>
+                <w:iCs/>
+              </w:rPr>
+            </w:pPr>
+          </w:p>
+          <w:p>
+            <w:pPr>
+              <w:pStyle w:val="Paragraphedeliste"/>
+              <w:widowControl w:val="0"/>
+              <w:numPr>
+                <w:ilvl w:val="0"/>
+                <w:numId w:val="19"/>
+              </w:numPr>
+              <w:spacing w:line="240" w:lineRule="auto"/>
+              <w:rPr>
+                <w:iCs/>
+              </w:rPr>
+            </w:pPr>
+            <w:r>
+              <w:rPr>
+                <w:iCs/>
+              </w:rPr>
               <w:t>La commande de menu imprimer permettra au site de générer des revenus à l’entreprise</w:t>
+            </w:r>
+          </w:p>
+        </w:tc>
+      </w:tr>
+      <w:tr>
+        <w:trPr>
+          <w:trHeight w:val="272"/>
+        </w:trPr>
+        <w:tc>
+          <w:tcPr>
+            <w:tcW w:w="2760" w:type="dxa"/>
+            <w:shd w:val="clear" w:color="auto" w:fill="auto"/>
+            <w:tcMar>
+              <w:top w:w="100" w:type="dxa"/>
+              <w:left w:w="100" w:type="dxa"/>
+              <w:bottom w:w="100" w:type="dxa"/>
+              <w:right w:w="100" w:type="dxa"/>
+            </w:tcMar>
+          </w:tcPr>
+          <w:p>
+            <w:pPr>
+              <w:widowControl w:val="0"/>
+              <w:spacing w:line="240" w:lineRule="auto"/>
+              <w:rPr>
+                <w:iCs/>
+              </w:rPr>
+            </w:pPr>
+            <w:r>
+              <w:rPr>
+                <w:iCs/>
+              </w:rPr>
+              <w:t>Rappel par mail</w:t>
+            </w:r>
+          </w:p>
+        </w:tc>
+        <w:tc>
+          <w:tcPr>
+            <w:tcW w:w="2578" w:type="dxa"/>
+            <w:shd w:val="clear" w:color="auto" w:fill="auto"/>
+            <w:tcMar>
+              <w:top w:w="100" w:type="dxa"/>
+              <w:left w:w="100" w:type="dxa"/>
+              <w:bottom w:w="100" w:type="dxa"/>
+              <w:right w:w="100" w:type="dxa"/>
+            </w:tcMar>
+          </w:tcPr>
+          <w:p>
+            <w:pPr>
+              <w:widowControl w:val="0"/>
+              <w:spacing w:line="240" w:lineRule="auto"/>
+              <w:rPr>
+                <w:iCs/>
+              </w:rPr>
+            </w:pPr>
+            <w:r>
+              <w:rPr>
+                <w:iCs/>
+              </w:rPr>
+              <w:t>Si l</w:t>
+            </w:r>
+            <w:r>
+              <w:rPr>
+                <w:iCs/>
+              </w:rPr>
+              <w:t>e restaurateur</w:t>
+            </w:r>
+            <w:r>
+              <w:rPr>
+                <w:iCs/>
+              </w:rPr>
+              <w:t xml:space="preserve"> quitte le site au milieu du processus de commande d’impression alors un mail lui demandant s’il souhaite reprendre sa commande lui sera envoyé.</w:t>
+            </w:r>
+          </w:p>
+        </w:tc>
+        <w:tc>
+          <w:tcPr>
+            <w:tcW w:w="2442" w:type="dxa"/>
+            <w:shd w:val="clear" w:color="auto" w:fill="auto"/>
+            <w:tcMar>
+              <w:top w:w="100" w:type="dxa"/>
+              <w:left w:w="100" w:type="dxa"/>
+              <w:bottom w:w="100" w:type="dxa"/>
+              <w:right w:w="100" w:type="dxa"/>
+            </w:tcMar>
+          </w:tcPr>
+          <w:p>
+            <w:pPr>
+              <w:widowControl w:val="0"/>
+              <w:spacing w:line="240" w:lineRule="auto"/>
+              <w:rPr>
+                <w:iCs/>
+              </w:rPr>
+            </w:pPr>
+            <w:r>
+              <w:rPr>
+                <w:iCs/>
+              </w:rPr>
+              <w:t>Javascript (EmailJS</w:t>
+            </w:r>
+            <w:r>
+              <w:rPr>
+                <w:iCs/>
+              </w:rPr>
+              <w:t>)</w:t>
+            </w:r>
+          </w:p>
+        </w:tc>
+        <w:tc>
+          <w:tcPr>
+            <w:tcW w:w="3003" w:type="dxa"/>
+            <w:shd w:val="clear" w:color="auto" w:fill="auto"/>
+            <w:tcMar>
+              <w:top w:w="100" w:type="dxa"/>
+              <w:left w:w="100" w:type="dxa"/>
+              <w:bottom w:w="100" w:type="dxa"/>
+              <w:right w:w="100" w:type="dxa"/>
+            </w:tcMar>
+          </w:tcPr>
+          <w:p>
+            <w:pPr>
+              <w:widowControl w:val="0"/>
+              <w:spacing w:line="240" w:lineRule="auto"/>
+              <w:rPr>
+                <w:iCs/>
+                <w:lang w:val="fr-FR"/>
+              </w:rPr>
+            </w:pPr>
+            <w:r>
+              <w:rPr>
+                <w:iCs/>
+                <w:lang w:val="fr-FR"/>
+              </w:rPr>
+              <w:t xml:space="preserve">A l’aide </w:t>
+            </w:r>
+            <w:r>
+              <w:rPr>
+                <w:iCs/>
+                <w:lang w:val="fr-FR"/>
+              </w:rPr>
+              <w:t>d’</w:t>
+            </w:r>
+            <w:r>
+              <w:rPr>
+                <w:iCs/>
+                <w:lang w:val="fr-FR"/>
+              </w:rPr>
+              <w:t>EmailJS</w:t>
+            </w:r>
+            <w:r>
+              <w:rPr>
+                <w:iCs/>
+                <w:lang w:val="fr-FR"/>
+              </w:rPr>
+              <w:t xml:space="preserve"> </w:t>
+            </w:r>
+            <w:r>
+              <w:rPr>
+                <w:iCs/>
+                <w:lang w:val="fr-FR"/>
+              </w:rPr>
+              <w:t xml:space="preserve">il est possible </w:t>
+            </w:r>
+            <w:r>
+              <w:rPr>
+                <w:iCs/>
+                <w:lang w:val="fr-FR"/>
+              </w:rPr>
+              <w:t>d’envoyer</w:t>
+            </w:r>
+            <w:r>
+              <w:rPr>
+                <w:iCs/>
+                <w:lang w:val="fr-FR"/>
+              </w:rPr>
+              <w:t xml:space="preserve"> facilement un mail à l’utilisateur sans code serveur : </w:t>
+            </w:r>
+            <w:r>
+              <w:rPr>
+                <w:iCs/>
+              </w:rPr>
+              <w:t xml:space="preserve"> </w:t>
+            </w:r>
+            <w:r>
+              <w:rPr>
+                <w:iCs/>
+                <w:lang w:val="fr-FR"/>
+              </w:rPr>
+              <w:t>https://www.emailjs.com/</w:t>
+            </w:r>
+          </w:p>
+        </w:tc>
+        <w:tc>
+          <w:tcPr>
+            <w:tcW w:w="3808" w:type="dxa"/>
+            <w:shd w:val="clear" w:color="auto" w:fill="auto"/>
+            <w:tcMar>
+              <w:top w:w="100" w:type="dxa"/>
+              <w:left w:w="100" w:type="dxa"/>
+              <w:bottom w:w="100" w:type="dxa"/>
+              <w:right w:w="100" w:type="dxa"/>
+            </w:tcMar>
+          </w:tcPr>
+          <w:p>
+            <w:pPr>
+              <w:pStyle w:val="Paragraphedeliste"/>
+              <w:widowControl w:val="0"/>
+              <w:numPr>
+                <w:ilvl w:val="0"/>
+                <w:numId w:val="20"/>
+              </w:numPr>
+              <w:spacing w:line="240" w:lineRule="auto"/>
+              <w:rPr>
+                <w:iCs/>
+                <w:lang w:val="fr-FR"/>
+              </w:rPr>
+            </w:pPr>
+            <w:r>
+              <w:rPr>
+                <w:iCs/>
+                <w:lang w:val="fr-FR"/>
+              </w:rPr>
+              <w:t>Le rappel par mail pe</w:t>
+            </w:r>
+            <w:r>
+              <w:rPr>
+                <w:iCs/>
+                <w:lang w:val="fr-FR"/>
+              </w:rPr>
+              <w:t>rmettra surement à certains clients de reprendre leurs commandes stoppées</w:t>
+            </w:r>
+          </w:p>
+          <w:p>
+            <w:pPr>
+              <w:pStyle w:val="Paragraphedeliste"/>
+              <w:widowControl w:val="0"/>
+              <w:spacing w:line="240" w:lineRule="auto"/>
+              <w:rPr>
+                <w:iCs/>
+                <w:lang w:val="fr-FR"/>
+              </w:rPr>
+            </w:pPr>
+          </w:p>
+          <w:p>
+            <w:pPr>
+              <w:pStyle w:val="Paragraphedeliste"/>
+              <w:widowControl w:val="0"/>
+              <w:numPr>
+                <w:ilvl w:val="0"/>
+                <w:numId w:val="20"/>
+              </w:numPr>
+              <w:spacing w:line="240" w:lineRule="auto"/>
+              <w:rPr>
+                <w:iCs/>
+                <w:lang w:val="fr-FR"/>
+              </w:rPr>
+            </w:pPr>
+            <w:r>
+              <w:rPr>
+                <w:iCs/>
+                <w:lang w:val="fr-FR"/>
+              </w:rPr>
+              <w:t>Les assurances et site d’achats en ligne utilise</w:t>
+            </w:r>
+            <w:r>
+              <w:rPr>
+                <w:iCs/>
+                <w:lang w:val="fr-FR"/>
+              </w:rPr>
+              <w:t>nt</w:t>
+            </w:r>
+            <w:r>
+              <w:rPr>
+                <w:iCs/>
+                <w:lang w:val="fr-FR"/>
+              </w:rPr>
+              <w:t xml:space="preserve"> souvent ce système afin de générer un maximum de profit</w:t>
             </w:r>
           </w:p>
         </w:tc>
@@ -1720,8 +2728,18 @@
           <w:rFonts w:ascii="Montserrat" w:eastAsia="Montserrat" w:hAnsi="Montserrat" w:cs="Montserrat"/>
           <w:sz w:val="24"/>
           <w:szCs w:val="24"/>
-        </w:rPr>
-      </w:pPr>
+          <w:lang w:val="fr-FR"/>
+        </w:rPr>
+      </w:pPr>
+      <w:r>
+        <w:rPr>
+          <w:rFonts w:ascii="Montserrat" w:eastAsia="Montserrat" w:hAnsi="Montserrat" w:cs="Montserrat"/>
+          <w:sz w:val="24"/>
+          <w:szCs w:val="24"/>
+          <w:lang w:val="fr-FR"/>
+        </w:rPr>
+        <w:br w:type="textWrapping" w:clear="all"/>
+      </w:r>
     </w:p>
     <w:p>
       <w:pPr>
@@ -1731,6 +2749,7 @@
           <w:rFonts w:ascii="Montserrat" w:eastAsia="Montserrat" w:hAnsi="Montserrat" w:cs="Montserrat"/>
           <w:sz w:val="24"/>
           <w:szCs w:val="24"/>
+          <w:lang w:val="fr-FR"/>
         </w:rPr>
       </w:pPr>
     </w:p>
@@ -1754,6 +2773,7 @@
           <w:sz w:val="28"/>
           <w:szCs w:val="28"/>
         </w:rPr>
+        <w:lastRenderedPageBreak/>
         <w:t xml:space="preserve">Liens avec le back-end </w:t>
       </w:r>
     </w:p>
@@ -2085,7 +3105,6 @@
           <w:sz w:val="24"/>
           <w:szCs w:val="24"/>
         </w:rPr>
-        <w:lastRenderedPageBreak/>
         <w:t xml:space="preserve">Comme hébergement nous utiliserons LVS qui propose </w:t>
       </w:r>
       <w:r>
@@ -2403,7 +3422,6 @@
         </w:rPr>
         <w:t xml:space="preserve"> du site sur ordinateur. Les versions </w:t>
       </w:r>
-      <w:proofErr w:type="gramStart"/>
       <w:r>
         <w:rPr>
           <w:rFonts w:ascii="Montserrat" w:eastAsia="Montserrat" w:hAnsi="Montserrat" w:cs="Montserrat"/>
@@ -2412,7 +3430,6 @@
         </w:rPr>
         <w:t>tablettes</w:t>
       </w:r>
-      <w:proofErr w:type="gramEnd"/>
       <w:r>
         <w:rPr>
           <w:rFonts w:ascii="Montserrat" w:eastAsia="Montserrat" w:hAnsi="Montserrat" w:cs="Montserrat"/>
@@ -2427,8 +3444,18 @@
           <w:sz w:val="24"/>
           <w:szCs w:val="24"/>
         </w:rPr>
-        <w:t>.</w:t>
-      </w:r>
+        <w:t xml:space="preserve"> en cas de gain de popularité du site.</w:t>
+      </w:r>
+    </w:p>
+    <w:p>
+      <w:pPr>
+        <w:pStyle w:val="Paragraphedeliste"/>
+        <w:rPr>
+          <w:rFonts w:ascii="Montserrat" w:eastAsia="Montserrat" w:hAnsi="Montserrat" w:cs="Montserrat"/>
+          <w:sz w:val="24"/>
+          <w:szCs w:val="24"/>
+        </w:rPr>
+      </w:pPr>
     </w:p>
     <w:p>
       <w:pPr>
@@ -2441,6 +3468,94 @@
           <w:szCs w:val="24"/>
         </w:rPr>
       </w:pPr>
+      <w:r>
+        <w:rPr>
+          <w:rFonts w:ascii="Montserrat" w:eastAsia="Montserrat" w:hAnsi="Montserrat" w:cs="Montserrat"/>
+          <w:sz w:val="24"/>
+          <w:szCs w:val="24"/>
+        </w:rPr>
+        <w:t>Le site doit être accessible</w:t>
+      </w:r>
+      <w:r>
+        <w:rPr>
+          <w:rFonts w:ascii="Montserrat" w:eastAsia="Montserrat" w:hAnsi="Montserrat" w:cs="Montserrat"/>
+          <w:sz w:val="24"/>
+          <w:szCs w:val="24"/>
+        </w:rPr>
+        <w:t xml:space="preserve"> aux malvoyants avec </w:t>
+      </w:r>
+      <w:r>
+        <w:rPr>
+          <w:rFonts w:ascii="Montserrat" w:eastAsia="Montserrat" w:hAnsi="Montserrat" w:cs="Montserrat"/>
+          <w:sz w:val="24"/>
+          <w:szCs w:val="24"/>
+        </w:rPr>
+        <w:t xml:space="preserve">un système de </w:t>
+      </w:r>
+      <w:r>
+        <w:rPr>
+          <w:rFonts w:ascii="Montserrat" w:eastAsia="Montserrat" w:hAnsi="Montserrat" w:cs="Montserrat"/>
+          <w:sz w:val="24"/>
+          <w:szCs w:val="24"/>
+        </w:rPr>
+        <w:t>lecture d’</w:t>
+      </w:r>
+      <w:r>
+        <w:rPr>
+          <w:rFonts w:ascii="Montserrat" w:eastAsia="Montserrat" w:hAnsi="Montserrat" w:cs="Montserrat"/>
+          <w:sz w:val="24"/>
+          <w:szCs w:val="24"/>
+        </w:rPr>
+        <w:t>é</w:t>
+      </w:r>
+      <w:r>
+        <w:rPr>
+          <w:rFonts w:ascii="Montserrat" w:eastAsia="Montserrat" w:hAnsi="Montserrat" w:cs="Montserrat"/>
+          <w:sz w:val="24"/>
+          <w:szCs w:val="24"/>
+        </w:rPr>
+        <w:t xml:space="preserve">cran et </w:t>
+      </w:r>
+      <w:r>
+        <w:rPr>
+          <w:rFonts w:ascii="Montserrat" w:eastAsia="Montserrat" w:hAnsi="Montserrat" w:cs="Montserrat"/>
+          <w:sz w:val="24"/>
+          <w:szCs w:val="24"/>
+        </w:rPr>
+        <w:t xml:space="preserve">de </w:t>
+      </w:r>
+      <w:r>
+        <w:rPr>
+          <w:rFonts w:ascii="Montserrat" w:eastAsia="Montserrat" w:hAnsi="Montserrat" w:cs="Montserrat"/>
+          <w:sz w:val="24"/>
+          <w:szCs w:val="24"/>
+        </w:rPr>
+        <w:t>naviga</w:t>
+      </w:r>
+      <w:r>
+        <w:rPr>
+          <w:rFonts w:ascii="Montserrat" w:eastAsia="Montserrat" w:hAnsi="Montserrat" w:cs="Montserrat"/>
+          <w:sz w:val="24"/>
+          <w:szCs w:val="24"/>
+        </w:rPr>
+        <w:t>tion</w:t>
+      </w:r>
+      <w:r>
+        <w:rPr>
+          <w:rFonts w:ascii="Montserrat" w:eastAsia="Montserrat" w:hAnsi="Montserrat" w:cs="Montserrat"/>
+          <w:sz w:val="24"/>
+          <w:szCs w:val="24"/>
+        </w:rPr>
+        <w:t xml:space="preserve"> au clavier</w:t>
+      </w:r>
+      <w:r>
+        <w:rPr>
+          <w:rFonts w:ascii="Montserrat" w:eastAsia="Montserrat" w:hAnsi="Montserrat" w:cs="Montserrat"/>
+          <w:sz w:val="24"/>
+          <w:szCs w:val="24"/>
+        </w:rPr>
+        <w:t>.</w:t>
+      </w:r>
     </w:p>
     <w:p>
       <w:pPr>
@@ -2495,6 +3610,40 @@
         <w:widowControl w:val="0"/>
         <w:spacing w:line="240" w:lineRule="auto"/>
         <w:ind w:left="720"/>
+        <w:rPr>
+          <w:rFonts w:ascii="Montserrat" w:eastAsia="Montserrat" w:hAnsi="Montserrat" w:cs="Montserrat"/>
+          <w:sz w:val="24"/>
+          <w:szCs w:val="24"/>
+        </w:rPr>
+      </w:pPr>
+    </w:p>
+    <w:p>
+      <w:pPr>
+        <w:widowControl w:val="0"/>
+        <w:spacing w:line="240" w:lineRule="auto"/>
+        <w:ind w:left="720"/>
+        <w:rPr>
+          <w:rFonts w:ascii="Montserrat" w:eastAsia="Montserrat" w:hAnsi="Montserrat" w:cs="Montserrat"/>
+          <w:sz w:val="24"/>
+          <w:szCs w:val="24"/>
+        </w:rPr>
+      </w:pPr>
+    </w:p>
+    <w:p>
+      <w:pPr>
+        <w:widowControl w:val="0"/>
+        <w:spacing w:line="240" w:lineRule="auto"/>
+        <w:rPr>
+          <w:rFonts w:ascii="Montserrat" w:eastAsia="Montserrat" w:hAnsi="Montserrat" w:cs="Montserrat"/>
+          <w:sz w:val="24"/>
+          <w:szCs w:val="24"/>
+        </w:rPr>
+      </w:pPr>
+    </w:p>
+    <w:p>
+      <w:pPr>
+        <w:widowControl w:val="0"/>
+        <w:spacing w:line="240" w:lineRule="auto"/>
         <w:rPr>
           <w:rFonts w:ascii="Montserrat" w:eastAsia="Montserrat" w:hAnsi="Montserrat" w:cs="Montserrat"/>
           <w:sz w:val="24"/>
@@ -2535,6 +3684,7 @@
           <w:sz w:val="28"/>
           <w:szCs w:val="28"/>
         </w:rPr>
+        <w:lastRenderedPageBreak/>
         <w:t>Services tiers</w:t>
       </w:r>
     </w:p>
@@ -2585,7 +3735,6 @@
           <w:sz w:val="24"/>
           <w:szCs w:val="24"/>
         </w:rPr>
-        <w:lastRenderedPageBreak/>
         <w:t>Plusieurs outils seront utilisés pour le bon fonctionnement du site :</w:t>
       </w:r>
     </w:p>
@@ -2662,7 +3811,23 @@
           <w:sz w:val="24"/>
           <w:szCs w:val="24"/>
         </w:rPr>
-        <w:t>- Un plugin nous informant dés qu’une erreur survient lors de la création d’un menu ou d’autres actions de l’utilisateur</w:t>
+        <w:t xml:space="preserve">- Un plugin nous informant </w:t>
+      </w:r>
+      <w:r>
+        <w:rPr>
+          <w:rFonts w:ascii="Montserrat" w:eastAsia="Montserrat" w:hAnsi="Montserrat" w:cs="Montserrat"/>
+          <w:sz w:val="24"/>
+          <w:szCs w:val="24"/>
+        </w:rPr>
+        <w:t>dès</w:t>
+      </w:r>
+      <w:r>
+        <w:rPr>
+          <w:rFonts w:ascii="Montserrat" w:eastAsia="Montserrat" w:hAnsi="Montserrat" w:cs="Montserrat"/>
+          <w:sz w:val="24"/>
+          <w:szCs w:val="24"/>
+        </w:rPr>
+        <w:t xml:space="preserve"> qu’une erreur survient lors de la création d’un menu ou d’autres actions de l’utilisateur</w:t>
       </w:r>
     </w:p>
     <w:p>
@@ -2731,28 +3896,7 @@
         <w:spacing w:line="240" w:lineRule="auto"/>
         <w:rPr>
           <w:rFonts w:ascii="Montserrat" w:eastAsia="Montserrat" w:hAnsi="Montserrat" w:cs="Montserrat"/>
-          <w:sz w:val="24"/>
-          <w:szCs w:val="24"/>
-        </w:rPr>
-      </w:pPr>
-    </w:p>
-    <w:p>
-      <w:pPr>
-        <w:widowControl w:val="0"/>
-        <w:spacing w:line="240" w:lineRule="auto"/>
-        <w:rPr>
-          <w:rFonts w:ascii="Montserrat" w:eastAsia="Montserrat" w:hAnsi="Montserrat" w:cs="Montserrat"/>
-          <w:sz w:val="24"/>
-          <w:szCs w:val="24"/>
-        </w:rPr>
-      </w:pPr>
-    </w:p>
-    <w:p>
-      <w:pPr>
-        <w:widowControl w:val="0"/>
-        <w:spacing w:line="240" w:lineRule="auto"/>
-        <w:rPr>
-          <w:rFonts w:ascii="Montserrat" w:eastAsia="Montserrat" w:hAnsi="Montserrat" w:cs="Montserrat"/>
+          <w:b/>
           <w:sz w:val="24"/>
           <w:szCs w:val="24"/>
         </w:rPr>
@@ -2879,7 +4023,23 @@
           <w:sz w:val="24"/>
           <w:szCs w:val="24"/>
         </w:rPr>
-        <w:t>Nous utiliserons un lien ‘https’ et non ‘http’ malgré le coût supplémentaire afin de chiffre les données</w:t>
+        <w:t xml:space="preserve">Nous utiliserons un lien ‘https’ et non ‘http’ malgré le coût supplémentaire afin de </w:t>
+      </w:r>
+      <w:r>
+        <w:rPr>
+          <w:rFonts w:ascii="Montserrat" w:eastAsia="Montserrat" w:hAnsi="Montserrat" w:cs="Montserrat"/>
+          <w:sz w:val="24"/>
+          <w:szCs w:val="24"/>
+        </w:rPr>
+        <w:t>chiffrer</w:t>
+      </w:r>
+      <w:r>
+        <w:rPr>
+          <w:rFonts w:ascii="Montserrat" w:eastAsia="Montserrat" w:hAnsi="Montserrat" w:cs="Montserrat"/>
+          <w:sz w:val="24"/>
+          <w:szCs w:val="24"/>
+        </w:rPr>
+        <w:t xml:space="preserve"> les données</w:t>
       </w:r>
     </w:p>
     <w:p>
@@ -3104,6 +4264,7 @@
           <w:sz w:val="24"/>
           <w:szCs w:val="24"/>
         </w:rPr>
+        <w:lastRenderedPageBreak/>
         <w:br/>
       </w:r>
     </w:p>
@@ -3129,7 +4290,6 @@
           <w:sz w:val="28"/>
           <w:szCs w:val="28"/>
         </w:rPr>
-        <w:lastRenderedPageBreak/>
         <w:t>Maintenance du site et futures mises à jour</w:t>
       </w:r>
       <w:r>
@@ -3242,7 +4402,7 @@
           <w:sz w:val="24"/>
           <w:szCs w:val="24"/>
         </w:rPr>
-        <w:t>écolonomies</w:t>
+        <w:t>économies</w:t>
       </w:r>
     </w:p>
     <w:p>
@@ -3327,6 +4487,26 @@
           <w:szCs w:val="24"/>
         </w:rPr>
         <w:t>tous les lundis</w:t>
+      </w:r>
+    </w:p>
+    <w:p>
+      <w:pPr>
+        <w:widowControl w:val="0"/>
+        <w:spacing w:line="240" w:lineRule="auto"/>
+        <w:ind w:left="720"/>
+        <w:rPr>
+          <w:rFonts w:ascii="Montserrat" w:eastAsia="Montserrat" w:hAnsi="Montserrat" w:cs="Montserrat"/>
+          <w:sz w:val="24"/>
+          <w:szCs w:val="24"/>
+        </w:rPr>
+      </w:pPr>
+      <w:r>
+        <w:rPr>
+          <w:rFonts w:ascii="Montserrat" w:eastAsia="Montserrat" w:hAnsi="Montserrat" w:cs="Montserrat"/>
+          <w:sz w:val="24"/>
+          <w:szCs w:val="24"/>
+        </w:rPr>
+        <w:t>- En fonction du gain de popularité du site, l’hébergement sera ré-évalué</w:t>
       </w:r>
     </w:p>
     <w:sectPr>
@@ -3739,6 +4919,95 @@
     </w:lvl>
   </w:abstractNum>
   <w:abstractNum w:abstractNumId="3" w15:restartNumberingAfterBreak="0">
+    <w:nsid w:val="15BE51E1"/>
+    <w:multiLevelType w:val="hybridMultilevel"/>
+    <w:tmpl w:val="AA0CFEA4"/>
+    <w:lvl w:ilvl="0" w:tplc="FFFFFFFF">
+      <w:start w:val="1"/>
+      <w:numFmt w:val="decimal"/>
+      <w:lvlText w:val="%1)"/>
+      <w:lvlJc w:val="left"/>
+      <w:pPr>
+        <w:ind w:left="720" w:hanging="360"/>
+      </w:pPr>
+      <w:rPr>
+        <w:rFonts w:hint="default"/>
+      </w:rPr>
+    </w:lvl>
+    <w:lvl w:ilvl="1" w:tplc="FFFFFFFF" w:tentative="1">
+      <w:start w:val="1"/>
+      <w:numFmt w:val="lowerLetter"/>
+      <w:lvlText w:val="%2."/>
+      <w:lvlJc w:val="left"/>
+      <w:pPr>
+        <w:ind w:left="1440" w:hanging="360"/>
+      </w:pPr>
+    </w:lvl>
+    <w:lvl w:ilvl="2" w:tplc="FFFFFFFF" w:tentative="1">
+      <w:start w:val="1"/>
+      <w:numFmt w:val="lowerRoman"/>
+      <w:lvlText w:val="%3."/>
+      <w:lvlJc w:val="right"/>
+      <w:pPr>
+        <w:ind w:left="2160" w:hanging="180"/>
+      </w:pPr>
+    </w:lvl>
+    <w:lvl w:ilvl="3" w:tplc="FFFFFFFF" w:tentative="1">
+      <w:start w:val="1"/>
+      <w:numFmt w:val="decimal"/>
+      <w:lvlText w:val="%4."/>
+      <w:lvlJc w:val="left"/>
+      <w:pPr>
+        <w:ind w:left="2880" w:hanging="360"/>
+      </w:pPr>
+    </w:lvl>
+    <w:lvl w:ilvl="4" w:tplc="FFFFFFFF" w:tentative="1">
+      <w:start w:val="1"/>
+      <w:numFmt w:val="lowerLetter"/>
+      <w:lvlText w:val="%5."/>
+      <w:lvlJc w:val="left"/>
+      <w:pPr>
+        <w:ind w:left="3600" w:hanging="360"/>
+      </w:pPr>
+    </w:lvl>
+    <w:lvl w:ilvl="5" w:tplc="FFFFFFFF" w:tentative="1">
+      <w:start w:val="1"/>
+      <w:numFmt w:val="lowerRoman"/>
+      <w:lvlText w:val="%6."/>
+      <w:lvlJc w:val="right"/>
+      <w:pPr>
+        <w:ind w:left="4320" w:hanging="180"/>
+      </w:pPr>
+    </w:lvl>
+    <w:lvl w:ilvl="6" w:tplc="FFFFFFFF" w:tentative="1">
+      <w:start w:val="1"/>
+      <w:numFmt w:val="decimal"/>
+      <w:lvlText w:val="%7."/>
+      <w:lvlJc w:val="left"/>
+      <w:pPr>
+        <w:ind w:left="5040" w:hanging="360"/>
+      </w:pPr>
+    </w:lvl>
+    <w:lvl w:ilvl="7" w:tplc="FFFFFFFF" w:tentative="1">
+      <w:start w:val="1"/>
+      <w:numFmt w:val="lowerLetter"/>
+      <w:lvlText w:val="%8."/>
+      <w:lvlJc w:val="left"/>
+      <w:pPr>
+        <w:ind w:left="5760" w:hanging="360"/>
+      </w:pPr>
+    </w:lvl>
+    <w:lvl w:ilvl="8" w:tplc="FFFFFFFF" w:tentative="1">
+      <w:start w:val="1"/>
+      <w:numFmt w:val="lowerRoman"/>
+      <w:lvlText w:val="%9."/>
+      <w:lvlJc w:val="right"/>
+      <w:pPr>
+        <w:ind w:left="6480" w:hanging="180"/>
+      </w:pPr>
+    </w:lvl>
+  </w:abstractNum>
+  <w:abstractNum w:abstractNumId="4" w15:restartNumberingAfterBreak="0">
     <w:nsid w:val="265B35C6"/>
     <w:multiLevelType w:val="multilevel"/>
     <w:tmpl w:val="607864FC"/>
@@ -3851,7 +5120,7 @@
       </w:rPr>
     </w:lvl>
   </w:abstractNum>
-  <w:abstractNum w:abstractNumId="4" w15:restartNumberingAfterBreak="0">
+  <w:abstractNum w:abstractNumId="5" w15:restartNumberingAfterBreak="0">
     <w:nsid w:val="26F12E1F"/>
     <w:multiLevelType w:val="multilevel"/>
     <w:tmpl w:val="49B4E462"/>
@@ -3964,7 +5233,96 @@
       </w:rPr>
     </w:lvl>
   </w:abstractNum>
-  <w:abstractNum w:abstractNumId="5" w15:restartNumberingAfterBreak="0">
+  <w:abstractNum w:abstractNumId="6" w15:restartNumberingAfterBreak="0">
+    <w:nsid w:val="28A21A32"/>
+    <w:multiLevelType w:val="hybridMultilevel"/>
+    <w:tmpl w:val="AA0CFEA4"/>
+    <w:lvl w:ilvl="0" w:tplc="FFFFFFFF">
+      <w:start w:val="1"/>
+      <w:numFmt w:val="decimal"/>
+      <w:lvlText w:val="%1)"/>
+      <w:lvlJc w:val="left"/>
+      <w:pPr>
+        <w:ind w:left="720" w:hanging="360"/>
+      </w:pPr>
+      <w:rPr>
+        <w:rFonts w:hint="default"/>
+      </w:rPr>
+    </w:lvl>
+    <w:lvl w:ilvl="1" w:tplc="FFFFFFFF" w:tentative="1">
+      <w:start w:val="1"/>
+      <w:numFmt w:val="lowerLetter"/>
+      <w:lvlText w:val="%2."/>
+      <w:lvlJc w:val="left"/>
+      <w:pPr>
+        <w:ind w:left="1440" w:hanging="360"/>
+      </w:pPr>
+    </w:lvl>
+    <w:lvl w:ilvl="2" w:tplc="FFFFFFFF" w:tentative="1">
+      <w:start w:val="1"/>
+      <w:numFmt w:val="lowerRoman"/>
+      <w:lvlText w:val="%3."/>
+      <w:lvlJc w:val="right"/>
+      <w:pPr>
+        <w:ind w:left="2160" w:hanging="180"/>
+      </w:pPr>
+    </w:lvl>
+    <w:lvl w:ilvl="3" w:tplc="FFFFFFFF" w:tentative="1">
+      <w:start w:val="1"/>
+      <w:numFmt w:val="decimal"/>
+      <w:lvlText w:val="%4."/>
+      <w:lvlJc w:val="left"/>
+      <w:pPr>
+        <w:ind w:left="2880" w:hanging="360"/>
+      </w:pPr>
+    </w:lvl>
+    <w:lvl w:ilvl="4" w:tplc="FFFFFFFF" w:tentative="1">
+      <w:start w:val="1"/>
+      <w:numFmt w:val="lowerLetter"/>
+      <w:lvlText w:val="%5."/>
+      <w:lvlJc w:val="left"/>
+      <w:pPr>
+        <w:ind w:left="3600" w:hanging="360"/>
+      </w:pPr>
+    </w:lvl>
+    <w:lvl w:ilvl="5" w:tplc="FFFFFFFF" w:tentative="1">
+      <w:start w:val="1"/>
+      <w:numFmt w:val="lowerRoman"/>
+      <w:lvlText w:val="%6."/>
+      <w:lvlJc w:val="right"/>
+      <w:pPr>
+        <w:ind w:left="4320" w:hanging="180"/>
+      </w:pPr>
+    </w:lvl>
+    <w:lvl w:ilvl="6" w:tplc="FFFFFFFF" w:tentative="1">
+      <w:start w:val="1"/>
+      <w:numFmt w:val="decimal"/>
+      <w:lvlText w:val="%7."/>
+      <w:lvlJc w:val="left"/>
+      <w:pPr>
+        <w:ind w:left="5040" w:hanging="360"/>
+      </w:pPr>
+    </w:lvl>
+    <w:lvl w:ilvl="7" w:tplc="FFFFFFFF" w:tentative="1">
+      <w:start w:val="1"/>
+      <w:numFmt w:val="lowerLetter"/>
+      <w:lvlText w:val="%8."/>
+      <w:lvlJc w:val="left"/>
+      <w:pPr>
+        <w:ind w:left="5760" w:hanging="360"/>
+      </w:pPr>
+    </w:lvl>
+    <w:lvl w:ilvl="8" w:tplc="FFFFFFFF" w:tentative="1">
+      <w:start w:val="1"/>
+      <w:numFmt w:val="lowerRoman"/>
+      <w:lvlText w:val="%9."/>
+      <w:lvlJc w:val="right"/>
+      <w:pPr>
+        <w:ind w:left="6480" w:hanging="180"/>
+      </w:pPr>
+    </w:lvl>
+  </w:abstractNum>
+  <w:abstractNum w:abstractNumId="7" w15:restartNumberingAfterBreak="0">
     <w:nsid w:val="2B076B0B"/>
     <w:multiLevelType w:val="hybridMultilevel"/>
     <w:tmpl w:val="81344DAE"/>
@@ -4053,7 +5411,7 @@
       </w:pPr>
     </w:lvl>
   </w:abstractNum>
-  <w:abstractNum w:abstractNumId="6" w15:restartNumberingAfterBreak="0">
+  <w:abstractNum w:abstractNumId="8" w15:restartNumberingAfterBreak="0">
     <w:nsid w:val="2B297688"/>
     <w:multiLevelType w:val="hybridMultilevel"/>
     <w:tmpl w:val="3FFAB432"/>
@@ -4142,7 +5500,7 @@
       </w:pPr>
     </w:lvl>
   </w:abstractNum>
-  <w:abstractNum w:abstractNumId="7" w15:restartNumberingAfterBreak="0">
+  <w:abstractNum w:abstractNumId="9" w15:restartNumberingAfterBreak="0">
     <w:nsid w:val="2F463F63"/>
     <w:multiLevelType w:val="multilevel"/>
     <w:tmpl w:val="12747288"/>
@@ -4255,7 +5613,7 @@
       </w:rPr>
     </w:lvl>
   </w:abstractNum>
-  <w:abstractNum w:abstractNumId="8" w15:restartNumberingAfterBreak="0">
+  <w:abstractNum w:abstractNumId="10" w15:restartNumberingAfterBreak="0">
     <w:nsid w:val="39F530FC"/>
     <w:multiLevelType w:val="multilevel"/>
     <w:tmpl w:val="E806CB84"/>
@@ -4368,7 +5726,7 @@
       </w:rPr>
     </w:lvl>
   </w:abstractNum>
-  <w:abstractNum w:abstractNumId="9" w15:restartNumberingAfterBreak="0">
+  <w:abstractNum w:abstractNumId="11" w15:restartNumberingAfterBreak="0">
     <w:nsid w:val="41B57131"/>
     <w:multiLevelType w:val="multilevel"/>
     <w:tmpl w:val="83FE0EBC"/>
@@ -4481,7 +5839,7 @@
       </w:rPr>
     </w:lvl>
   </w:abstractNum>
-  <w:abstractNum w:abstractNumId="10" w15:restartNumberingAfterBreak="0">
+  <w:abstractNum w:abstractNumId="12" w15:restartNumberingAfterBreak="0">
     <w:nsid w:val="443E39BD"/>
     <w:multiLevelType w:val="hybridMultilevel"/>
     <w:tmpl w:val="6AA60070"/>
@@ -4570,7 +5928,7 @@
       </w:pPr>
     </w:lvl>
   </w:abstractNum>
-  <w:abstractNum w:abstractNumId="11" w15:restartNumberingAfterBreak="0">
+  <w:abstractNum w:abstractNumId="13" w15:restartNumberingAfterBreak="0">
     <w:nsid w:val="4A5F5F72"/>
     <w:multiLevelType w:val="multilevel"/>
     <w:tmpl w:val="C1965386"/>
@@ -4683,7 +6041,7 @@
       </w:rPr>
     </w:lvl>
   </w:abstractNum>
-  <w:abstractNum w:abstractNumId="12" w15:restartNumberingAfterBreak="0">
+  <w:abstractNum w:abstractNumId="14" w15:restartNumberingAfterBreak="0">
     <w:nsid w:val="50D826D2"/>
     <w:multiLevelType w:val="hybridMultilevel"/>
     <w:tmpl w:val="3FFAB432"/>
@@ -4772,7 +6130,96 @@
       </w:pPr>
     </w:lvl>
   </w:abstractNum>
-  <w:abstractNum w:abstractNumId="13" w15:restartNumberingAfterBreak="0">
+  <w:abstractNum w:abstractNumId="15" w15:restartNumberingAfterBreak="0">
+    <w:nsid w:val="5D541748"/>
+    <w:multiLevelType w:val="hybridMultilevel"/>
+    <w:tmpl w:val="6AA60070"/>
+    <w:lvl w:ilvl="0" w:tplc="FFFFFFFF">
+      <w:start w:val="1"/>
+      <w:numFmt w:val="decimal"/>
+      <w:lvlText w:val="%1)"/>
+      <w:lvlJc w:val="left"/>
+      <w:pPr>
+        <w:ind w:left="720" w:hanging="360"/>
+      </w:pPr>
+      <w:rPr>
+        <w:rFonts w:hint="default"/>
+      </w:rPr>
+    </w:lvl>
+    <w:lvl w:ilvl="1" w:tplc="FFFFFFFF" w:tentative="1">
+      <w:start w:val="1"/>
+      <w:numFmt w:val="lowerLetter"/>
+      <w:lvlText w:val="%2."/>
+      <w:lvlJc w:val="left"/>
+      <w:pPr>
+        <w:ind w:left="1440" w:hanging="360"/>
+      </w:pPr>
+    </w:lvl>
+    <w:lvl w:ilvl="2" w:tplc="FFFFFFFF" w:tentative="1">
+      <w:start w:val="1"/>
+      <w:numFmt w:val="lowerRoman"/>
+      <w:lvlText w:val="%3."/>
+      <w:lvlJc w:val="right"/>
+      <w:pPr>
+        <w:ind w:left="2160" w:hanging="180"/>
+      </w:pPr>
+    </w:lvl>
+    <w:lvl w:ilvl="3" w:tplc="FFFFFFFF" w:tentative="1">
+      <w:start w:val="1"/>
+      <w:numFmt w:val="decimal"/>
+      <w:lvlText w:val="%4."/>
+      <w:lvlJc w:val="left"/>
+      <w:pPr>
+        <w:ind w:left="2880" w:hanging="360"/>
+      </w:pPr>
+    </w:lvl>
+    <w:lvl w:ilvl="4" w:tplc="FFFFFFFF" w:tentative="1">
+      <w:start w:val="1"/>
+      <w:numFmt w:val="lowerLetter"/>
+      <w:lvlText w:val="%5."/>
+      <w:lvlJc w:val="left"/>
+      <w:pPr>
+        <w:ind w:left="3600" w:hanging="360"/>
+      </w:pPr>
+    </w:lvl>
+    <w:lvl w:ilvl="5" w:tplc="FFFFFFFF" w:tentative="1">
+      <w:start w:val="1"/>
+      <w:numFmt w:val="lowerRoman"/>
+      <w:lvlText w:val="%6."/>
+      <w:lvlJc w:val="right"/>
+      <w:pPr>
+        <w:ind w:left="4320" w:hanging="180"/>
+      </w:pPr>
+    </w:lvl>
+    <w:lvl w:ilvl="6" w:tplc="FFFFFFFF" w:tentative="1">
+      <w:start w:val="1"/>
+      <w:numFmt w:val="decimal"/>
+      <w:lvlText w:val="%7."/>
+      <w:lvlJc w:val="left"/>
+      <w:pPr>
+        <w:ind w:left="5040" w:hanging="360"/>
+      </w:pPr>
+    </w:lvl>
+    <w:lvl w:ilvl="7" w:tplc="FFFFFFFF" w:tentative="1">
+      <w:start w:val="1"/>
+      <w:numFmt w:val="lowerLetter"/>
+      <w:lvlText w:val="%8."/>
+      <w:lvlJc w:val="left"/>
+      <w:pPr>
+        <w:ind w:left="5760" w:hanging="360"/>
+      </w:pPr>
+    </w:lvl>
+    <w:lvl w:ilvl="8" w:tplc="FFFFFFFF" w:tentative="1">
+      <w:start w:val="1"/>
+      <w:numFmt w:val="lowerRoman"/>
+      <w:lvlText w:val="%9."/>
+      <w:lvlJc w:val="right"/>
+      <w:pPr>
+        <w:ind w:left="6480" w:hanging="180"/>
+      </w:pPr>
+    </w:lvl>
+  </w:abstractNum>
+  <w:abstractNum w:abstractNumId="16" w15:restartNumberingAfterBreak="0">
     <w:nsid w:val="65DF67A3"/>
     <w:multiLevelType w:val="multilevel"/>
     <w:tmpl w:val="2E3E49A4"/>
@@ -4885,7 +6332,7 @@
       </w:rPr>
     </w:lvl>
   </w:abstractNum>
-  <w:abstractNum w:abstractNumId="14" w15:restartNumberingAfterBreak="0">
+  <w:abstractNum w:abstractNumId="17" w15:restartNumberingAfterBreak="0">
     <w:nsid w:val="6FEC10C8"/>
     <w:multiLevelType w:val="hybridMultilevel"/>
     <w:tmpl w:val="BB84320E"/>
@@ -4997,7 +6444,7 @@
       </w:rPr>
     </w:lvl>
   </w:abstractNum>
-  <w:abstractNum w:abstractNumId="15" w15:restartNumberingAfterBreak="0">
+  <w:abstractNum w:abstractNumId="18" w15:restartNumberingAfterBreak="0">
     <w:nsid w:val="71866B84"/>
     <w:multiLevelType w:val="hybridMultilevel"/>
     <w:tmpl w:val="6C00AE80"/>
@@ -5086,7 +6533,7 @@
       </w:pPr>
     </w:lvl>
   </w:abstractNum>
-  <w:abstractNum w:abstractNumId="16" w15:restartNumberingAfterBreak="0">
+  <w:abstractNum w:abstractNumId="19" w15:restartNumberingAfterBreak="0">
     <w:nsid w:val="7E740AD4"/>
     <w:multiLevelType w:val="hybridMultilevel"/>
     <w:tmpl w:val="AA0CFEA4"/>
@@ -5179,52 +6626,61 @@
     <w:abstractNumId w:val="1"/>
   </w:num>
   <w:num w:numId="2" w16cid:durableId="871382632">
+    <w:abstractNumId w:val="5"/>
+  </w:num>
+  <w:num w:numId="3" w16cid:durableId="1099642815">
+    <w:abstractNumId w:val="10"/>
+  </w:num>
+  <w:num w:numId="4" w16cid:durableId="402027427">
+    <w:abstractNumId w:val="13"/>
+  </w:num>
+  <w:num w:numId="5" w16cid:durableId="1890024961">
+    <w:abstractNumId w:val="16"/>
+  </w:num>
+  <w:num w:numId="6" w16cid:durableId="383721711">
+    <w:abstractNumId w:val="11"/>
+  </w:num>
+  <w:num w:numId="7" w16cid:durableId="1184202138">
+    <w:abstractNumId w:val="9"/>
+  </w:num>
+  <w:num w:numId="8" w16cid:durableId="1824468316">
     <w:abstractNumId w:val="4"/>
   </w:num>
-  <w:num w:numId="3" w16cid:durableId="1099642815">
+  <w:num w:numId="9" w16cid:durableId="1118453507">
     <w:abstractNumId w:val="8"/>
   </w:num>
-  <w:num w:numId="4" w16cid:durableId="402027427">
-    <w:abstractNumId w:val="11"/>
-  </w:num>
-  <w:num w:numId="5" w16cid:durableId="1890024961">
-    <w:abstractNumId w:val="13"/>
-  </w:num>
-  <w:num w:numId="6" w16cid:durableId="383721711">
-    <w:abstractNumId w:val="9"/>
-  </w:num>
-  <w:num w:numId="7" w16cid:durableId="1184202138">
-    <w:abstractNumId w:val="7"/>
-  </w:num>
-  <w:num w:numId="8" w16cid:durableId="1824468316">
-    <w:abstractNumId w:val="3"/>
-  </w:num>
-  <w:num w:numId="9" w16cid:durableId="1118453507">
-    <w:abstractNumId w:val="6"/>
-  </w:num>
   <w:num w:numId="10" w16cid:durableId="109016973">
-    <w:abstractNumId w:val="12"/>
+    <w:abstractNumId w:val="14"/>
   </w:num>
   <w:num w:numId="11" w16cid:durableId="142279557">
-    <w:abstractNumId w:val="5"/>
+    <w:abstractNumId w:val="7"/>
   </w:num>
   <w:num w:numId="12" w16cid:durableId="230510210">
     <w:abstractNumId w:val="0"/>
   </w:num>
   <w:num w:numId="13" w16cid:durableId="1302227369">
-    <w:abstractNumId w:val="15"/>
+    <w:abstractNumId w:val="18"/>
   </w:num>
   <w:num w:numId="14" w16cid:durableId="838469878">
     <w:abstractNumId w:val="2"/>
   </w:num>
   <w:num w:numId="15" w16cid:durableId="677512413">
-    <w:abstractNumId w:val="16"/>
+    <w:abstractNumId w:val="19"/>
   </w:num>
   <w:num w:numId="16" w16cid:durableId="784545179">
-    <w:abstractNumId w:val="10"/>
+    <w:abstractNumId w:val="12"/>
   </w:num>
   <w:num w:numId="17" w16cid:durableId="435907551">
-    <w:abstractNumId w:val="14"/>
+    <w:abstractNumId w:val="17"/>
+  </w:num>
+  <w:num w:numId="18" w16cid:durableId="1531994572">
+    <w:abstractNumId w:val="15"/>
+  </w:num>
+  <w:num w:numId="19" w16cid:durableId="2021807968">
+    <w:abstractNumId w:val="3"/>
+  </w:num>
+  <w:num w:numId="20" w16cid:durableId="649753737">
+    <w:abstractNumId w:val="6"/>
   </w:num>
 </w:numbering>
 </file>
@@ -5879,6 +7335,50 @@
       <w:lang w:val="en-US"/>
     </w:rPr>
   </w:style>
+  <w:style w:type="paragraph" w:styleId="En-tte">
+    <w:name w:val="header"/>
+    <w:basedOn w:val="Normal"/>
+    <w:link w:val="En-tteCar"/>
+    <w:uiPriority w:val="99"/>
+    <w:unhideWhenUsed/>
+    <w:rsid w:val="00244954"/>
+    <w:pPr>
+      <w:tabs>
+        <w:tab w:val="center" w:pos="4680"/>
+        <w:tab w:val="right" w:pos="9360"/>
+      </w:tabs>
+      <w:spacing w:line="240" w:lineRule="auto"/>
+    </w:pPr>
+  </w:style>
+  <w:style w:type="character" w:customStyle="1" w:styleId="En-tteCar">
+    <w:name w:val="En-tête Car"/>
+    <w:basedOn w:val="Policepardfaut"/>
+    <w:link w:val="En-tte"/>
+    <w:uiPriority w:val="99"/>
+    <w:rsid w:val="00244954"/>
+  </w:style>
+  <w:style w:type="paragraph" w:styleId="Pieddepage">
+    <w:name w:val="footer"/>
+    <w:basedOn w:val="Normal"/>
+    <w:link w:val="PieddepageCar"/>
+    <w:uiPriority w:val="99"/>
+    <w:unhideWhenUsed/>
+    <w:rsid w:val="00244954"/>
+    <w:pPr>
+      <w:tabs>
+        <w:tab w:val="center" w:pos="4680"/>
+        <w:tab w:val="right" w:pos="9360"/>
+      </w:tabs>
+      <w:spacing w:line="240" w:lineRule="auto"/>
+    </w:pPr>
+  </w:style>
+  <w:style w:type="character" w:customStyle="1" w:styleId="PieddepageCar">
+    <w:name w:val="Pied de page Car"/>
+    <w:basedOn w:val="Policepardfaut"/>
+    <w:link w:val="Pieddepage"/>
+    <w:uiPriority w:val="99"/>
+    <w:rsid w:val="00244954"/>
+  </w:style>
 </w:styles>
 </file>
 

</xml_diff>

<commit_message>
Ajout Power Point outil de gestion de projet et solution technique
</commit_message>
<xml_diff>
--- a/Webgencia+-+Modèle+spécifications+techniques+.docx
+++ b/Webgencia+-+Modèle+spécifications+techniques+.docx
@@ -852,6 +852,13 @@
               </w:rPr>
               <w:t xml:space="preserve"> fois connecté</w:t>
             </w:r>
+            <w:r>
+              <w:rPr>
+                <w:rFonts w:eastAsia="Montserrat"/>
+                <w:iCs/>
+              </w:rPr>
+              <w:t>. Il doit pouvoir ajouter à ce menu : les plats, les prix ainsi que des descriptions.</w:t>
+            </w:r>
           </w:p>
         </w:tc>
         <w:tc>
@@ -1029,6 +1036,29 @@
               </w:rPr>
               <w:t>Le menu doit être très personnalisable (couleur, typographie, images)</w:t>
             </w:r>
+            <w:r>
+              <w:rPr>
+                <w:rFonts w:eastAsia="Montserrat"/>
+                <w:iCs/>
+              </w:rPr>
+              <w:t xml:space="preserve">. L’utilisateur doit également pouvoir enregistrer ses préférences de </w:t>
+            </w:r>
+            <w:proofErr w:type="spellStart"/>
+            <w:r>
+              <w:rPr>
+                <w:rFonts w:eastAsia="Montserrat"/>
+                <w:iCs/>
+              </w:rPr>
+              <w:t>branding</w:t>
+            </w:r>
+            <w:proofErr w:type="spellEnd"/>
+            <w:r>
+              <w:rPr>
+                <w:rFonts w:eastAsia="Montserrat"/>
+                <w:iCs/>
+              </w:rPr>
+              <w:t>.</w:t>
+            </w:r>
           </w:p>
         </w:tc>
         <w:tc>
@@ -1344,7 +1374,14 @@
               <w:rPr>
                 <w:iCs/>
               </w:rPr>
-              <w:t>Nous utilisons SQL car nous nous servons de données fixe.</w:t>
+              <w:t xml:space="preserve">Nous utilisons SQL car nous </w:t>
+            </w:r>
+            <w:r>
+              <w:rPr>
+                <w:iCs/>
+              </w:rPr>
+              <w:lastRenderedPageBreak/>
+              <w:t>nous servons de données fixe.</w:t>
             </w:r>
           </w:p>
         </w:tc>
@@ -1691,7 +1728,31 @@
               <w:rPr>
                 <w:iCs/>
               </w:rPr>
-              <w:t>Une case ‘Professionnel’ sera a coché sur le formulaire de connexion afin d’accéder aux permissions réservées aux restaurateurs comme la création de menu.</w:t>
+              <w:t xml:space="preserve">Une case ‘Professionnel’ sera </w:t>
+            </w:r>
+            <w:r>
+              <w:rPr>
+                <w:iCs/>
+              </w:rPr>
+              <w:t>à</w:t>
+            </w:r>
+            <w:r>
+              <w:rPr>
+                <w:iCs/>
+              </w:rPr>
+              <w:t xml:space="preserve"> coch</w:t>
+            </w:r>
+            <w:r>
+              <w:rPr>
+                <w:iCs/>
+              </w:rPr>
+              <w:t>er</w:t>
+            </w:r>
+            <w:r>
+              <w:rPr>
+                <w:iCs/>
+              </w:rPr>
+              <w:t xml:space="preserve"> sur le formulaire de connexion afin d’accéder aux permissions réservées aux restaurateurs comme la création de menu.</w:t>
             </w:r>
           </w:p>
         </w:tc>
@@ -1759,7 +1820,19 @@
               <w:rPr>
                 <w:iCs/>
               </w:rPr>
-              <w:t xml:space="preserve">Séparé les utilisateurs lambdas des restaurateurs </w:t>
+              <w:t>Sépar</w:t>
+            </w:r>
+            <w:r>
+              <w:rPr>
+                <w:iCs/>
+              </w:rPr>
+              <w:t>er</w:t>
+            </w:r>
+            <w:r>
+              <w:rPr>
+                <w:iCs/>
+              </w:rPr>
+              <w:t xml:space="preserve"> les utilisateurs lambdas des restaurateurs </w:t>
             </w:r>
             <w:r>
               <w:rPr>
@@ -1772,6 +1845,271 @@
                 <w:iCs/>
               </w:rPr>
               <w:t xml:space="preserve"> de faire de la publicité ciblé</w:t>
+            </w:r>
+          </w:p>
+        </w:tc>
+      </w:tr>
+      <w:tr>
+        <w:trPr>
+          <w:trHeight w:val="2232"/>
+        </w:trPr>
+        <w:tc>
+          <w:tcPr>
+            <w:tcW w:w="2760" w:type="dxa"/>
+            <w:shd w:val="clear" w:color="auto" w:fill="auto"/>
+            <w:tcMar>
+              <w:top w:w="100" w:type="dxa"/>
+              <w:left w:w="100" w:type="dxa"/>
+              <w:bottom w:w="100" w:type="dxa"/>
+              <w:right w:w="100" w:type="dxa"/>
+            </w:tcMar>
+          </w:tcPr>
+          <w:p>
+            <w:pPr>
+              <w:widowControl w:val="0"/>
+              <w:spacing w:line="240" w:lineRule="auto"/>
+              <w:rPr>
+                <w:iCs/>
+              </w:rPr>
+            </w:pPr>
+            <w:r>
+              <w:rPr>
+                <w:iCs/>
+              </w:rPr>
+              <w:t>Diffuser un menu</w:t>
+            </w:r>
+          </w:p>
+        </w:tc>
+        <w:tc>
+          <w:tcPr>
+            <w:tcW w:w="2578" w:type="dxa"/>
+            <w:shd w:val="clear" w:color="auto" w:fill="auto"/>
+            <w:tcMar>
+              <w:top w:w="100" w:type="dxa"/>
+              <w:left w:w="100" w:type="dxa"/>
+              <w:bottom w:w="100" w:type="dxa"/>
+              <w:right w:w="100" w:type="dxa"/>
+            </w:tcMar>
+          </w:tcPr>
+          <w:p>
+            <w:pPr>
+              <w:widowControl w:val="0"/>
+              <w:spacing w:line="240" w:lineRule="auto"/>
+              <w:rPr>
+                <w:iCs/>
+              </w:rPr>
+            </w:pPr>
+            <w:r>
+              <w:rPr>
+                <w:iCs/>
+              </w:rPr>
+              <w:t>L’utilisateur doit pouvoir diffuser ses menus afin de les partager au public</w:t>
+            </w:r>
+          </w:p>
+        </w:tc>
+        <w:tc>
+          <w:tcPr>
+            <w:tcW w:w="2442" w:type="dxa"/>
+            <w:shd w:val="clear" w:color="auto" w:fill="auto"/>
+            <w:tcMar>
+              <w:top w:w="100" w:type="dxa"/>
+              <w:left w:w="100" w:type="dxa"/>
+              <w:bottom w:w="100" w:type="dxa"/>
+              <w:right w:w="100" w:type="dxa"/>
+            </w:tcMar>
+          </w:tcPr>
+          <w:p>
+            <w:pPr>
+              <w:widowControl w:val="0"/>
+              <w:spacing w:line="240" w:lineRule="auto"/>
+              <w:rPr>
+                <w:iCs/>
+              </w:rPr>
+            </w:pPr>
+            <w:r>
+              <w:rPr>
+                <w:iCs/>
+              </w:rPr>
+              <w:t xml:space="preserve">Un lien permettant de partager </w:t>
+            </w:r>
+            <w:r>
+              <w:rPr>
+                <w:iCs/>
+              </w:rPr>
+              <w:t>le</w:t>
+            </w:r>
+            <w:r>
+              <w:rPr>
+                <w:iCs/>
+              </w:rPr>
+              <w:t xml:space="preserve"> menu </w:t>
+            </w:r>
+            <w:r>
+              <w:rPr>
+                <w:iCs/>
+              </w:rPr>
+              <w:t xml:space="preserve">choisi </w:t>
+            </w:r>
+            <w:r>
+              <w:rPr>
+                <w:iCs/>
+              </w:rPr>
+              <w:t>via différents réseaux sociaux comme Instagram ou twitter</w:t>
+            </w:r>
+            <w:r>
+              <w:rPr>
+                <w:iCs/>
+              </w:rPr>
+              <w:t xml:space="preserve"> ainsi que Deliveroo.</w:t>
+            </w:r>
+            <w:r>
+              <w:rPr>
+                <w:iCs/>
+              </w:rPr>
+              <w:t xml:space="preserve"> L’utilisateur pourra également exporter le menu en PDF.</w:t>
+            </w:r>
+          </w:p>
+          <w:p>
+            <w:pPr>
+              <w:widowControl w:val="0"/>
+              <w:spacing w:line="240" w:lineRule="auto"/>
+              <w:rPr>
+                <w:iCs/>
+              </w:rPr>
+            </w:pPr>
+          </w:p>
+          <w:p>
+            <w:pPr>
+              <w:widowControl w:val="0"/>
+              <w:spacing w:line="240" w:lineRule="auto"/>
+              <w:rPr>
+                <w:iCs/>
+              </w:rPr>
+            </w:pPr>
+          </w:p>
+        </w:tc>
+        <w:tc>
+          <w:tcPr>
+            <w:tcW w:w="3003" w:type="dxa"/>
+            <w:shd w:val="clear" w:color="auto" w:fill="auto"/>
+            <w:tcMar>
+              <w:top w:w="100" w:type="dxa"/>
+              <w:left w:w="100" w:type="dxa"/>
+              <w:bottom w:w="100" w:type="dxa"/>
+              <w:right w:w="100" w:type="dxa"/>
+            </w:tcMar>
+          </w:tcPr>
+          <w:p>
+            <w:pPr>
+              <w:widowControl w:val="0"/>
+              <w:spacing w:line="240" w:lineRule="auto"/>
+              <w:rPr>
+                <w:iCs/>
+              </w:rPr>
+            </w:pPr>
+            <w:r>
+              <w:rPr>
+                <w:iCs/>
+              </w:rPr>
+              <w:t xml:space="preserve">En cliquant sur le logo du réseau choisi l’utilisateur </w:t>
+            </w:r>
+            <w:r>
+              <w:rPr>
+                <w:iCs/>
+              </w:rPr>
+              <w:t>pourra partager facilement son menu depuis le site</w:t>
+            </w:r>
+            <w:r>
+              <w:rPr>
+                <w:iCs/>
+              </w:rPr>
+              <w:t xml:space="preserve">. </w:t>
+            </w:r>
+            <w:r>
+              <w:rPr>
+                <w:iCs/>
+              </w:rPr>
+              <w:t>Pour cela nous aurons besoin de l’API d’Instagram et de Deliveroo.</w:t>
+            </w:r>
+          </w:p>
+        </w:tc>
+        <w:tc>
+          <w:tcPr>
+            <w:tcW w:w="3808" w:type="dxa"/>
+            <w:shd w:val="clear" w:color="auto" w:fill="auto"/>
+            <w:tcMar>
+              <w:top w:w="100" w:type="dxa"/>
+              <w:left w:w="100" w:type="dxa"/>
+              <w:bottom w:w="100" w:type="dxa"/>
+              <w:right w:w="100" w:type="dxa"/>
+            </w:tcMar>
+          </w:tcPr>
+          <w:p>
+            <w:pPr>
+              <w:pStyle w:val="Paragraphedeliste"/>
+              <w:widowControl w:val="0"/>
+              <w:numPr>
+                <w:ilvl w:val="0"/>
+                <w:numId w:val="18"/>
+              </w:numPr>
+              <w:spacing w:line="240" w:lineRule="auto"/>
+              <w:rPr>
+                <w:iCs/>
+              </w:rPr>
+            </w:pPr>
+            <w:r>
+              <w:rPr>
+                <w:iCs/>
+              </w:rPr>
+              <w:t>Partager les menus au public permettra de faire de la publicité au site et donc d’attirer d’autres utilisateurs</w:t>
+            </w:r>
+          </w:p>
+          <w:p>
+            <w:pPr>
+              <w:pStyle w:val="Paragraphedeliste"/>
+              <w:widowControl w:val="0"/>
+              <w:spacing w:line="240" w:lineRule="auto"/>
+              <w:rPr>
+                <w:iCs/>
+              </w:rPr>
+            </w:pPr>
+          </w:p>
+          <w:p>
+            <w:pPr>
+              <w:pStyle w:val="Paragraphedeliste"/>
+              <w:widowControl w:val="0"/>
+              <w:numPr>
+                <w:ilvl w:val="0"/>
+                <w:numId w:val="18"/>
+              </w:numPr>
+              <w:spacing w:line="240" w:lineRule="auto"/>
+              <w:rPr>
+                <w:iCs/>
+              </w:rPr>
+            </w:pPr>
+            <w:r>
+              <w:rPr>
+                <w:iCs/>
+              </w:rPr>
+              <w:t xml:space="preserve">Partager son travail sera une </w:t>
+            </w:r>
+            <w:r>
+              <w:rPr>
+                <w:iCs/>
+              </w:rPr>
+              <w:t>source</w:t>
+            </w:r>
+            <w:r>
+              <w:rPr>
+                <w:iCs/>
+              </w:rPr>
+              <w:t xml:space="preserve"> de satisfaction pour l</w:t>
+            </w:r>
+            <w:r>
+              <w:rPr>
+                <w:iCs/>
+              </w:rPr>
+              <w:t>e restaurateur</w:t>
             </w:r>
           </w:p>
         </w:tc>
@@ -1803,7 +2141,8 @@
               <w:rPr>
                 <w:iCs/>
               </w:rPr>
-              <w:t>Diffuser un menu</w:t>
+              <w:lastRenderedPageBreak/>
+              <w:t>Galerie photos</w:t>
             </w:r>
           </w:p>
         </w:tc>
@@ -1830,7 +2169,7 @@
               <w:rPr>
                 <w:iCs/>
               </w:rPr>
-              <w:t>L’utilisateur doit pouvoir diffuser ses menus afin de les partager au public</w:t>
+              <w:t>Le site doit avoir une page avec une galerie représentant un menu choisi sous différents formats.</w:t>
             </w:r>
           </w:p>
         </w:tc>
@@ -1851,56 +2190,16 @@
               <w:spacing w:line="240" w:lineRule="auto"/>
               <w:rPr>
                 <w:iCs/>
-              </w:rPr>
-            </w:pPr>
-            <w:r>
-              <w:rPr>
-                <w:iCs/>
-              </w:rPr>
-              <w:t xml:space="preserve">Un lien permettant de partager </w:t>
-            </w:r>
-            <w:r>
-              <w:rPr>
-                <w:iCs/>
-              </w:rPr>
-              <w:t>le</w:t>
-            </w:r>
-            <w:r>
-              <w:rPr>
-                <w:iCs/>
-              </w:rPr>
-              <w:t xml:space="preserve"> menu </w:t>
-            </w:r>
-            <w:r>
-              <w:rPr>
-                <w:iCs/>
-              </w:rPr>
-              <w:t xml:space="preserve">choisi </w:t>
-            </w:r>
-            <w:r>
-              <w:rPr>
-                <w:iCs/>
-              </w:rPr>
-              <w:t>via différents réseaux sociaux comme Instagram ou twitter</w:t>
-            </w:r>
-          </w:p>
-          <w:p>
-            <w:pPr>
-              <w:widowControl w:val="0"/>
-              <w:spacing w:line="240" w:lineRule="auto"/>
-              <w:rPr>
-                <w:iCs/>
-              </w:rPr>
-            </w:pPr>
-          </w:p>
-          <w:p>
-            <w:pPr>
-              <w:widowControl w:val="0"/>
-              <w:spacing w:line="240" w:lineRule="auto"/>
-              <w:rPr>
-                <w:iCs/>
-              </w:rPr>
-            </w:pPr>
+                <w:lang w:val="fr-FR"/>
+              </w:rPr>
+            </w:pPr>
+            <w:r>
+              <w:rPr>
+                <w:iCs/>
+                <w:lang w:val="fr-FR"/>
+              </w:rPr>
+              <w:t>Utilisation d’une galerie React</w:t>
+            </w:r>
           </w:p>
         </w:tc>
         <w:tc>
@@ -1920,37 +2219,15 @@
               <w:spacing w:line="240" w:lineRule="auto"/>
               <w:rPr>
                 <w:iCs/>
-              </w:rPr>
-            </w:pPr>
-            <w:r>
-              <w:rPr>
-                <w:iCs/>
-              </w:rPr>
-              <w:t>En cliquant sur le logo du réseau choisi l’utilisateur sera redirigé vers le site du réseau en situation de création de post. Dans ce post l’image du menu sera déjà l</w:t>
-            </w:r>
-            <w:r>
-              <w:rPr>
-                <w:iCs/>
-              </w:rPr>
-              <w:t>à</w:t>
-            </w:r>
-            <w:r>
-              <w:rPr>
-                <w:iCs/>
-              </w:rPr>
-              <w:t xml:space="preserve"> </w:t>
-            </w:r>
-            <w:r>
-              <w:rPr>
-                <w:iCs/>
-              </w:rPr>
-              <w:t>avec</w:t>
-            </w:r>
-            <w:r>
-              <w:rPr>
-                <w:iCs/>
-              </w:rPr>
-              <w:t xml:space="preserve"> un logo du site pour montrer où le menu a été fait</w:t>
+                <w:lang w:val="fr-FR"/>
+              </w:rPr>
+            </w:pPr>
+            <w:r>
+              <w:rPr>
+                <w:iCs/>
+                <w:lang w:val="fr-FR"/>
+              </w:rPr>
+              <w:t>React dispose d’une galerie en carrousel déjà faite dans laquelle on pourra mettre les menus sous différents formats : https://www.npmjs.com/package/react-image-gallery</w:t>
             </w:r>
           </w:p>
         </w:tc>
@@ -1971,18 +2248,20 @@
               <w:widowControl w:val="0"/>
               <w:numPr>
                 <w:ilvl w:val="0"/>
-                <w:numId w:val="18"/>
+                <w:numId w:val="15"/>
               </w:numPr>
               <w:spacing w:line="240" w:lineRule="auto"/>
               <w:rPr>
                 <w:iCs/>
-              </w:rPr>
-            </w:pPr>
-            <w:r>
-              <w:rPr>
-                <w:iCs/>
-              </w:rPr>
-              <w:t>Partager les menus au public permettra de faire de la publicité au site et donc d’attirer d’autres utilisateurs</w:t>
+                <w:lang w:val="fr-FR"/>
+              </w:rPr>
+            </w:pPr>
+            <w:r>
+              <w:rPr>
+                <w:iCs/>
+                <w:lang w:val="fr-FR"/>
+              </w:rPr>
+              <w:t>Nous avons choisi React comme Framework pour le front-end, utiliser ses fonctionnalités est donc logique</w:t>
             </w:r>
           </w:p>
           <w:p>
@@ -1992,6 +2271,7 @@
               <w:spacing w:line="240" w:lineRule="auto"/>
               <w:rPr>
                 <w:iCs/>
+                <w:lang w:val="fr-FR"/>
               </w:rPr>
             </w:pPr>
           </w:p>
@@ -2001,36 +2281,34 @@
               <w:widowControl w:val="0"/>
               <w:numPr>
                 <w:ilvl w:val="0"/>
-                <w:numId w:val="18"/>
+                <w:numId w:val="15"/>
               </w:numPr>
               <w:spacing w:line="240" w:lineRule="auto"/>
               <w:rPr>
                 <w:iCs/>
-              </w:rPr>
-            </w:pPr>
-            <w:r>
-              <w:rPr>
-                <w:iCs/>
-              </w:rPr>
-              <w:t xml:space="preserve">Partager son travail sera une </w:t>
-            </w:r>
-            <w:r>
-              <w:rPr>
-                <w:iCs/>
-              </w:rPr>
-              <w:t>source</w:t>
-            </w:r>
-            <w:r>
-              <w:rPr>
-                <w:iCs/>
-              </w:rPr>
-              <w:t xml:space="preserve"> de satisfaction pour l</w:t>
-            </w:r>
-            <w:r>
-              <w:rPr>
-                <w:iCs/>
-              </w:rPr>
-              <w:t>e restaurateur</w:t>
+                <w:lang w:val="fr-FR"/>
+              </w:rPr>
+            </w:pPr>
+            <w:r>
+              <w:rPr>
+                <w:iCs/>
+                <w:lang w:val="fr-FR"/>
+              </w:rPr>
+              <w:t xml:space="preserve">La galerie aura différents formats d’image représentant les formats dans </w:t>
+            </w:r>
+            <w:r>
+              <w:rPr>
+                <w:iCs/>
+                <w:lang w:val="fr-FR"/>
+              </w:rPr>
+              <w:t>lesquels</w:t>
+            </w:r>
+            <w:r>
+              <w:rPr>
+                <w:iCs/>
+                <w:lang w:val="fr-FR"/>
+              </w:rPr>
+              <w:t xml:space="preserve"> il est possible d’imprimer un menu</w:t>
             </w:r>
           </w:p>
         </w:tc>
@@ -2062,7 +2340,7 @@
               <w:rPr>
                 <w:iCs/>
               </w:rPr>
-              <w:t>Galerie photos</w:t>
+              <w:t xml:space="preserve">Imprimer un menu </w:t>
             </w:r>
           </w:p>
         </w:tc>
@@ -2089,7 +2367,55 @@
               <w:rPr>
                 <w:iCs/>
               </w:rPr>
-              <w:t>Le site doit avoir une page avec une galerie représentant un menu choisi sous différents formats.</w:t>
+              <w:t>Dans la galerie, l</w:t>
+            </w:r>
+            <w:r>
+              <w:rPr>
+                <w:iCs/>
+              </w:rPr>
+              <w:t>e restaurateur</w:t>
+            </w:r>
+            <w:r>
+              <w:rPr>
+                <w:iCs/>
+              </w:rPr>
+              <w:t xml:space="preserve"> doit pouvoir </w:t>
+            </w:r>
+            <w:r>
+              <w:rPr>
+                <w:iCs/>
+              </w:rPr>
+              <w:t xml:space="preserve">imprimer son menu sous </w:t>
+            </w:r>
+            <w:r>
+              <w:rPr>
+                <w:iCs/>
+              </w:rPr>
+              <w:t>en</w:t>
+            </w:r>
+            <w:r>
+              <w:rPr>
+                <w:iCs/>
+              </w:rPr>
+              <w:t xml:space="preserve"> </w:t>
+            </w:r>
+            <w:r>
+              <w:rPr>
+                <w:iCs/>
+              </w:rPr>
+              <w:t>PDF</w:t>
+            </w:r>
+            <w:r>
+              <w:rPr>
+                <w:iCs/>
+              </w:rPr>
+              <w:t xml:space="preserve"> dans le format choisi</w:t>
+            </w:r>
+            <w:r>
+              <w:rPr>
+                <w:iCs/>
+              </w:rPr>
+              <w:t>.</w:t>
             </w:r>
           </w:p>
         </w:tc>
@@ -2110,15 +2436,13 @@
               <w:spacing w:line="240" w:lineRule="auto"/>
               <w:rPr>
                 <w:iCs/>
-                <w:lang w:val="fr-FR"/>
-              </w:rPr>
-            </w:pPr>
-            <w:r>
-              <w:rPr>
-                <w:iCs/>
-                <w:lang w:val="fr-FR"/>
-              </w:rPr>
-              <w:t>Utilisation d’une galerie React</w:t>
+              </w:rPr>
+            </w:pPr>
+            <w:r>
+              <w:rPr>
+                <w:iCs/>
+              </w:rPr>
+              <w:t>Python</w:t>
             </w:r>
           </w:p>
         </w:tc>
@@ -2139,23 +2463,31 @@
               <w:spacing w:line="240" w:lineRule="auto"/>
               <w:rPr>
                 <w:iCs/>
-                <w:lang w:val="fr-FR"/>
-              </w:rPr>
-            </w:pPr>
-            <w:r>
-              <w:rPr>
-                <w:iCs/>
-                <w:lang w:val="fr-FR"/>
-              </w:rPr>
-              <w:t>React dispose d’une galerie en carrousel déjà faite dans laquelle on pourra mettre les menus sous différents formats : https://www.npmjs.com/pack</w:t>
-            </w:r>
-            <w:r>
-              <w:rPr>
-                <w:iCs/>
-                <w:lang w:val="fr-FR"/>
-              </w:rPr>
-              <w:lastRenderedPageBreak/>
-              <w:t>age/react-image-gallery</w:t>
+              </w:rPr>
+            </w:pPr>
+            <w:r>
+              <w:rPr>
+                <w:iCs/>
+              </w:rPr>
+              <w:t xml:space="preserve">Avec Python on </w:t>
+            </w:r>
+            <w:r>
+              <w:rPr>
+                <w:iCs/>
+              </w:rPr>
+              <w:t xml:space="preserve">convertira l’image du menu en format </w:t>
+            </w:r>
+            <w:r>
+              <w:rPr>
+                <w:iCs/>
+              </w:rPr>
+              <w:t>PDF</w:t>
+            </w:r>
+            <w:r>
+              <w:rPr>
+                <w:iCs/>
+              </w:rPr>
+              <w:t xml:space="preserve"> afin que l’utilisateur puisse l’exporter.</w:t>
             </w:r>
           </w:p>
         </w:tc>
@@ -2176,21 +2508,18 @@
               <w:widowControl w:val="0"/>
               <w:numPr>
                 <w:ilvl w:val="0"/>
-                <w:numId w:val="15"/>
+                <w:numId w:val="19"/>
               </w:numPr>
               <w:spacing w:line="240" w:lineRule="auto"/>
               <w:rPr>
                 <w:iCs/>
-                <w:lang w:val="fr-FR"/>
-              </w:rPr>
-            </w:pPr>
-            <w:r>
-              <w:rPr>
-                <w:iCs/>
-                <w:lang w:val="fr-FR"/>
-              </w:rPr>
-              <w:lastRenderedPageBreak/>
-              <w:t>Nous avons choisi React comme Framework pour le front-end, utiliser ses fonctionnalités est donc logique</w:t>
+              </w:rPr>
+            </w:pPr>
+            <w:r>
+              <w:rPr>
+                <w:iCs/>
+              </w:rPr>
+              <w:t>En convertissant le menu en PDF l’utilisateur pourra faire ce qu’il souhaite du menu</w:t>
             </w:r>
           </w:p>
           <w:p>
@@ -2200,7 +2529,6 @@
               <w:spacing w:line="240" w:lineRule="auto"/>
               <w:rPr>
                 <w:iCs/>
-                <w:lang w:val="fr-FR"/>
               </w:rPr>
             </w:pPr>
           </w:p>
@@ -2210,35 +2538,251 @@
               <w:widowControl w:val="0"/>
               <w:numPr>
                 <w:ilvl w:val="0"/>
-                <w:numId w:val="15"/>
+                <w:numId w:val="19"/>
               </w:numPr>
               <w:spacing w:line="240" w:lineRule="auto"/>
               <w:rPr>
                 <w:iCs/>
-                <w:lang w:val="fr-FR"/>
-              </w:rPr>
-            </w:pPr>
-            <w:r>
-              <w:rPr>
-                <w:iCs/>
-                <w:lang w:val="fr-FR"/>
-              </w:rPr>
-              <w:lastRenderedPageBreak/>
-              <w:t xml:space="preserve">La galerie aura différents formats d’image représentant les formats dans </w:t>
-            </w:r>
-            <w:r>
-              <w:rPr>
-                <w:iCs/>
-                <w:lang w:val="fr-FR"/>
-              </w:rPr>
-              <w:t>lesquels</w:t>
-            </w:r>
-            <w:r>
-              <w:rPr>
-                <w:iCs/>
-                <w:lang w:val="fr-FR"/>
-              </w:rPr>
-              <w:t xml:space="preserve"> il est possible d’imprimer un menu</w:t>
+              </w:rPr>
+            </w:pPr>
+            <w:r>
+              <w:rPr>
+                <w:iCs/>
+              </w:rPr>
+              <w:t>Après la création d’un menu personnalisé, il est logique de vouloir le conserver</w:t>
+            </w:r>
+          </w:p>
+        </w:tc>
+      </w:tr>
+    </w:tbl>
+    <w:p>
+      <w:pPr>
+        <w:widowControl w:val="0"/>
+        <w:spacing w:line="240" w:lineRule="auto"/>
+        <w:rPr>
+          <w:rFonts w:ascii="Montserrat" w:eastAsia="Montserrat" w:hAnsi="Montserrat" w:cs="Montserrat"/>
+          <w:sz w:val="24"/>
+          <w:szCs w:val="24"/>
+          <w:lang w:val="fr-FR"/>
+        </w:rPr>
+      </w:pPr>
+      <w:r>
+        <w:rPr>
+          <w:rFonts w:ascii="Montserrat" w:eastAsia="Montserrat" w:hAnsi="Montserrat" w:cs="Montserrat"/>
+          <w:sz w:val="24"/>
+          <w:szCs w:val="24"/>
+          <w:lang w:val="fr-FR"/>
+        </w:rPr>
+        <w:br w:type="textWrapping" w:clear="all"/>
+      </w:r>
+    </w:p>
+    <w:tbl>
+      <w:tblPr>
+        <w:tblStyle w:val="a1"/>
+        <w:tblpPr w:leftFromText="180" w:rightFromText="180" w:vertAnchor="text" w:tblpXSpec="right" w:tblpY="1"/>
+        <w:tblOverlap w:val="never"/>
+        <w:tblW w:w="14591" w:type="dxa"/>
+        <w:tblInd w:w="0" w:type="dxa"/>
+        <w:tblBorders>
+          <w:top w:val="single" w:sz="8" w:space="0" w:color="000000"/>
+          <w:left w:val="single" w:sz="8" w:space="0" w:color="000000"/>
+          <w:bottom w:val="single" w:sz="8" w:space="0" w:color="000000"/>
+          <w:right w:val="single" w:sz="8" w:space="0" w:color="000000"/>
+          <w:insideH w:val="single" w:sz="8" w:space="0" w:color="000000"/>
+          <w:insideV w:val="single" w:sz="8" w:space="0" w:color="000000"/>
+        </w:tblBorders>
+        <w:tblLayout w:type="fixed"/>
+        <w:tblLook w:val="0600" w:firstRow="0" w:lastRow="0" w:firstColumn="0" w:lastColumn="0" w:noHBand="1" w:noVBand="1"/>
+      </w:tblPr>
+      <w:tblGrid>
+        <w:gridCol w:w="2760"/>
+        <w:gridCol w:w="2578"/>
+        <w:gridCol w:w="2442"/>
+        <w:gridCol w:w="3003"/>
+        <w:gridCol w:w="3808"/>
+      </w:tblGrid>
+      <w:tr>
+        <w:trPr>
+          <w:trHeight w:val="584"/>
+        </w:trPr>
+        <w:tc>
+          <w:tcPr>
+            <w:tcW w:w="14591" w:type="dxa"/>
+            <w:gridSpan w:val="5"/>
+            <w:shd w:val="clear" w:color="auto" w:fill="auto"/>
+            <w:tcMar>
+              <w:top w:w="100" w:type="dxa"/>
+              <w:left w:w="100" w:type="dxa"/>
+              <w:bottom w:w="100" w:type="dxa"/>
+              <w:right w:w="100" w:type="dxa"/>
+            </w:tcMar>
+          </w:tcPr>
+          <w:p>
+            <w:pPr>
+              <w:widowControl w:val="0"/>
+              <w:spacing w:line="240" w:lineRule="auto"/>
+              <w:jc w:val="center"/>
+              <w:rPr>
+                <w:rFonts w:ascii="Montserrat" w:eastAsia="Montserrat" w:hAnsi="Montserrat" w:cs="Montserrat"/>
+                <w:b/>
+              </w:rPr>
+            </w:pPr>
+            <w:r>
+              <w:rPr>
+                <w:rFonts w:ascii="Montserrat" w:eastAsia="Montserrat" w:hAnsi="Montserrat" w:cs="Montserrat"/>
+                <w:b/>
+              </w:rPr>
+              <w:t>Fonctionnalités envisageables à l’avenir</w:t>
+            </w:r>
+          </w:p>
+        </w:tc>
+      </w:tr>
+      <w:tr>
+        <w:trPr>
+          <w:trHeight w:val="584"/>
+        </w:trPr>
+        <w:tc>
+          <w:tcPr>
+            <w:tcW w:w="2760" w:type="dxa"/>
+            <w:shd w:val="clear" w:color="auto" w:fill="auto"/>
+            <w:tcMar>
+              <w:top w:w="100" w:type="dxa"/>
+              <w:left w:w="100" w:type="dxa"/>
+              <w:bottom w:w="100" w:type="dxa"/>
+              <w:right w:w="100" w:type="dxa"/>
+            </w:tcMar>
+          </w:tcPr>
+          <w:p>
+            <w:pPr>
+              <w:widowControl w:val="0"/>
+              <w:spacing w:line="240" w:lineRule="auto"/>
+              <w:rPr>
+                <w:rFonts w:ascii="Montserrat" w:eastAsia="Montserrat" w:hAnsi="Montserrat" w:cs="Montserrat"/>
+                <w:b/>
+              </w:rPr>
+            </w:pPr>
+            <w:r>
+              <w:rPr>
+                <w:rFonts w:ascii="Montserrat" w:eastAsia="Montserrat" w:hAnsi="Montserrat" w:cs="Montserrat"/>
+                <w:b/>
+              </w:rPr>
+              <w:t xml:space="preserve">Besoin </w:t>
+            </w:r>
+          </w:p>
+        </w:tc>
+        <w:tc>
+          <w:tcPr>
+            <w:tcW w:w="2578" w:type="dxa"/>
+            <w:shd w:val="clear" w:color="auto" w:fill="auto"/>
+            <w:tcMar>
+              <w:top w:w="100" w:type="dxa"/>
+              <w:left w:w="100" w:type="dxa"/>
+              <w:bottom w:w="100" w:type="dxa"/>
+              <w:right w:w="100" w:type="dxa"/>
+            </w:tcMar>
+          </w:tcPr>
+          <w:p>
+            <w:pPr>
+              <w:widowControl w:val="0"/>
+              <w:spacing w:line="240" w:lineRule="auto"/>
+              <w:rPr>
+                <w:rFonts w:ascii="Montserrat" w:eastAsia="Montserrat" w:hAnsi="Montserrat" w:cs="Montserrat"/>
+                <w:b/>
+              </w:rPr>
+            </w:pPr>
+            <w:r>
+              <w:rPr>
+                <w:rFonts w:ascii="Montserrat" w:eastAsia="Montserrat" w:hAnsi="Montserrat" w:cs="Montserrat"/>
+                <w:b/>
+              </w:rPr>
+              <w:t>Contraintes</w:t>
+            </w:r>
+          </w:p>
+        </w:tc>
+        <w:tc>
+          <w:tcPr>
+            <w:tcW w:w="2442" w:type="dxa"/>
+            <w:shd w:val="clear" w:color="auto" w:fill="auto"/>
+            <w:tcMar>
+              <w:top w:w="100" w:type="dxa"/>
+              <w:left w:w="100" w:type="dxa"/>
+              <w:bottom w:w="100" w:type="dxa"/>
+              <w:right w:w="100" w:type="dxa"/>
+            </w:tcMar>
+          </w:tcPr>
+          <w:p>
+            <w:pPr>
+              <w:widowControl w:val="0"/>
+              <w:spacing w:line="240" w:lineRule="auto"/>
+              <w:rPr>
+                <w:rFonts w:ascii="Montserrat" w:eastAsia="Montserrat" w:hAnsi="Montserrat" w:cs="Montserrat"/>
+                <w:b/>
+              </w:rPr>
+            </w:pPr>
+            <w:r>
+              <w:rPr>
+                <w:rFonts w:ascii="Montserrat" w:eastAsia="Montserrat" w:hAnsi="Montserrat" w:cs="Montserrat"/>
+                <w:b/>
+              </w:rPr>
+              <w:t>Solution</w:t>
+            </w:r>
+          </w:p>
+        </w:tc>
+        <w:tc>
+          <w:tcPr>
+            <w:tcW w:w="3003" w:type="dxa"/>
+            <w:shd w:val="clear" w:color="auto" w:fill="auto"/>
+            <w:tcMar>
+              <w:top w:w="100" w:type="dxa"/>
+              <w:left w:w="100" w:type="dxa"/>
+              <w:bottom w:w="100" w:type="dxa"/>
+              <w:right w:w="100" w:type="dxa"/>
+            </w:tcMar>
+          </w:tcPr>
+          <w:p>
+            <w:pPr>
+              <w:widowControl w:val="0"/>
+              <w:spacing w:line="240" w:lineRule="auto"/>
+              <w:rPr>
+                <w:rFonts w:ascii="Montserrat" w:eastAsia="Montserrat" w:hAnsi="Montserrat" w:cs="Montserrat"/>
+                <w:b/>
+              </w:rPr>
+            </w:pPr>
+            <w:r>
+              <w:rPr>
+                <w:rFonts w:ascii="Montserrat" w:eastAsia="Montserrat" w:hAnsi="Montserrat" w:cs="Montserrat"/>
+                <w:b/>
+              </w:rPr>
+              <w:t>Description de la solution</w:t>
+            </w:r>
+          </w:p>
+        </w:tc>
+        <w:tc>
+          <w:tcPr>
+            <w:tcW w:w="3808" w:type="dxa"/>
+            <w:shd w:val="clear" w:color="auto" w:fill="auto"/>
+            <w:tcMar>
+              <w:top w:w="100" w:type="dxa"/>
+              <w:left w:w="100" w:type="dxa"/>
+              <w:bottom w:w="100" w:type="dxa"/>
+              <w:right w:w="100" w:type="dxa"/>
+            </w:tcMar>
+          </w:tcPr>
+          <w:p>
+            <w:pPr>
+              <w:widowControl w:val="0"/>
+              <w:spacing w:line="240" w:lineRule="auto"/>
+              <w:rPr>
+                <w:rFonts w:ascii="Montserrat" w:eastAsia="Montserrat" w:hAnsi="Montserrat" w:cs="Montserrat"/>
+                <w:b/>
+              </w:rPr>
+            </w:pPr>
+            <w:r>
+              <w:rPr>
+                <w:rFonts w:ascii="Montserrat" w:eastAsia="Montserrat" w:hAnsi="Montserrat" w:cs="Montserrat"/>
+                <w:b/>
+              </w:rPr>
+              <w:t>Justification (2 arguments)</w:t>
             </w:r>
           </w:p>
         </w:tc>
@@ -2270,8 +2814,7 @@
               <w:rPr>
                 <w:iCs/>
               </w:rPr>
-              <w:lastRenderedPageBreak/>
-              <w:t xml:space="preserve">Imprimer un menu </w:t>
+              <w:t>Rappel par mail</w:t>
             </w:r>
           </w:p>
         </w:tc>
@@ -2298,7 +2841,7 @@
               <w:rPr>
                 <w:iCs/>
               </w:rPr>
-              <w:t>Dans la galerie, l</w:t>
+              <w:t>Si l</w:t>
             </w:r>
             <w:r>
               <w:rPr>
@@ -2310,19 +2853,14 @@
               <w:rPr>
                 <w:iCs/>
               </w:rPr>
-              <w:t xml:space="preserve"> doit pouvoir </w:t>
-            </w:r>
-            <w:r>
-              <w:rPr>
-                <w:iCs/>
-              </w:rPr>
-              <w:t>commander le menu choisi</w:t>
-            </w:r>
-            <w:r>
-              <w:rPr>
-                <w:iCs/>
-              </w:rPr>
-              <w:t xml:space="preserve"> dans un des différents formats choisis</w:t>
+              <w:t xml:space="preserve"> quitte le site au milieu du </w:t>
+            </w:r>
+            <w:r>
+              <w:rPr>
+                <w:iCs/>
+              </w:rPr>
+              <w:lastRenderedPageBreak/>
+              <w:t>processus de commande d’impression alors un mail lui demandant s’il souhaite reprendre sa commande lui sera envoyé.</w:t>
             </w:r>
           </w:p>
         </w:tc>
@@ -2349,7 +2887,8 @@
               <w:rPr>
                 <w:iCs/>
               </w:rPr>
-              <w:t>Python</w:t>
+              <w:lastRenderedPageBreak/>
+              <w:t>Javascript (EmailJS)</w:t>
             </w:r>
           </w:p>
         </w:tc>
@@ -2370,13 +2909,36 @@
               <w:spacing w:line="240" w:lineRule="auto"/>
               <w:rPr>
                 <w:iCs/>
-              </w:rPr>
-            </w:pPr>
-            <w:r>
-              <w:rPr>
-                <w:iCs/>
-              </w:rPr>
-              <w:t>Avec Python on créera un script permettant de passer une commande du menu au format choisi</w:t>
+                <w:lang w:val="fr-FR"/>
+              </w:rPr>
+            </w:pPr>
+            <w:r>
+              <w:rPr>
+                <w:iCs/>
+                <w:lang w:val="fr-FR"/>
+              </w:rPr>
+              <w:t xml:space="preserve">A l’aide d’EmailJS il est possible d’envoyer </w:t>
+            </w:r>
+            <w:r>
+              <w:rPr>
+                <w:iCs/>
+                <w:lang w:val="fr-FR"/>
+              </w:rPr>
+              <w:lastRenderedPageBreak/>
+              <w:t xml:space="preserve">facilement un mail à l’utilisateur sans code serveur : </w:t>
+            </w:r>
+            <w:r>
+              <w:rPr>
+                <w:iCs/>
+              </w:rPr>
+              <w:t xml:space="preserve"> </w:t>
+            </w:r>
+            <w:r>
+              <w:rPr>
+                <w:iCs/>
+                <w:lang w:val="fr-FR"/>
+              </w:rPr>
+              <w:t>https://www.emailjs.com/</w:t>
             </w:r>
           </w:p>
         </w:tc>
@@ -2397,18 +2959,29 @@
               <w:widowControl w:val="0"/>
               <w:numPr>
                 <w:ilvl w:val="0"/>
-                <w:numId w:val="19"/>
+                <w:numId w:val="20"/>
               </w:numPr>
               <w:spacing w:line="240" w:lineRule="auto"/>
               <w:rPr>
                 <w:iCs/>
-              </w:rPr>
-            </w:pPr>
-            <w:r>
-              <w:rPr>
-                <w:iCs/>
-              </w:rPr>
-              <w:t>Le choix du format est très important pour que l’utilisateur puisse donner la forme physique de son choix à son menu crée</w:t>
+                <w:lang w:val="fr-FR"/>
+              </w:rPr>
+            </w:pPr>
+            <w:r>
+              <w:rPr>
+                <w:iCs/>
+                <w:lang w:val="fr-FR"/>
+              </w:rPr>
+              <w:lastRenderedPageBreak/>
+              <w:t xml:space="preserve">Le rappel par mail permettra surement à certains clients </w:t>
+            </w:r>
+            <w:r>
+              <w:rPr>
+                <w:iCs/>
+                <w:lang w:val="fr-FR"/>
+              </w:rPr>
+              <w:lastRenderedPageBreak/>
+              <w:t>de reprendre leurs commandes stoppées</w:t>
             </w:r>
           </w:p>
           <w:p>
@@ -2418,6 +2991,7 @@
               <w:spacing w:line="240" w:lineRule="auto"/>
               <w:rPr>
                 <w:iCs/>
+                <w:lang w:val="fr-FR"/>
               </w:rPr>
             </w:pPr>
           </w:p>
@@ -2427,19 +3001,57 @@
               <w:widowControl w:val="0"/>
               <w:numPr>
                 <w:ilvl w:val="0"/>
-                <w:numId w:val="19"/>
+                <w:numId w:val="20"/>
               </w:numPr>
               <w:spacing w:line="240" w:lineRule="auto"/>
               <w:rPr>
                 <w:iCs/>
-              </w:rPr>
-            </w:pPr>
-            <w:r>
-              <w:rPr>
-                <w:iCs/>
-              </w:rPr>
-              <w:t>La commande de menu imprimer permettra au site de générer des revenus à l’entreprise</w:t>
-            </w:r>
+                <w:lang w:val="fr-FR"/>
+              </w:rPr>
+            </w:pPr>
+            <w:r>
+              <w:rPr>
+                <w:iCs/>
+                <w:lang w:val="fr-FR"/>
+              </w:rPr>
+              <w:t>Les assurances et site d’achats en ligne utilise</w:t>
+            </w:r>
+            <w:r>
+              <w:rPr>
+                <w:iCs/>
+                <w:lang w:val="fr-FR"/>
+              </w:rPr>
+              <w:t>nt</w:t>
+            </w:r>
+            <w:r>
+              <w:rPr>
+                <w:iCs/>
+                <w:lang w:val="fr-FR"/>
+              </w:rPr>
+              <w:t xml:space="preserve"> souvent ce système afin de générer un maximum de profit</w:t>
+            </w:r>
+          </w:p>
+          <w:p>
+            <w:pPr>
+              <w:pStyle w:val="Paragraphedeliste"/>
+              <w:widowControl w:val="0"/>
+              <w:spacing w:line="240" w:lineRule="auto"/>
+              <w:rPr>
+                <w:iCs/>
+                <w:lang w:val="fr-FR"/>
+              </w:rPr>
+            </w:pPr>
+          </w:p>
+          <w:p>
+            <w:pPr>
+              <w:pStyle w:val="Paragraphedeliste"/>
+              <w:widowControl w:val="0"/>
+              <w:spacing w:line="240" w:lineRule="auto"/>
+              <w:rPr>
+                <w:iCs/>
+                <w:lang w:val="fr-FR"/>
+              </w:rPr>
+            </w:pPr>
           </w:p>
         </w:tc>
       </w:tr>
@@ -2470,7 +3082,14 @@
               <w:rPr>
                 <w:iCs/>
               </w:rPr>
-              <w:t>Rappel par mail</w:t>
+              <w:lastRenderedPageBreak/>
+              <w:t>Commander un menu imprimé</w:t>
+            </w:r>
+            <w:r>
+              <w:rPr>
+                <w:iCs/>
+              </w:rPr>
+              <w:t xml:space="preserve"> </w:t>
             </w:r>
           </w:p>
         </w:tc>
@@ -2497,7 +3116,7 @@
               <w:rPr>
                 <w:iCs/>
               </w:rPr>
-              <w:t>Si l</w:t>
+              <w:t>Dans la galerie, l</w:t>
             </w:r>
             <w:r>
               <w:rPr>
@@ -2509,7 +3128,31 @@
               <w:rPr>
                 <w:iCs/>
               </w:rPr>
-              <w:t xml:space="preserve"> quitte le site au milieu du processus de commande d’impression alors un mail lui demandant s’il souhaite reprendre sa commande lui sera envoyé.</w:t>
+              <w:t xml:space="preserve"> doit pouvoir commander le menu choisi dans un des différents formats </w:t>
+            </w:r>
+            <w:r>
+              <w:rPr>
+                <w:iCs/>
+              </w:rPr>
+              <w:t>choisis (</w:t>
+            </w:r>
+            <w:r>
+              <w:rPr>
+                <w:iCs/>
+              </w:rPr>
+              <w:t>menu, kakemono, flyers …</w:t>
+            </w:r>
+            <w:r>
+              <w:rPr>
+                <w:iCs/>
+              </w:rPr>
+              <w:t>)</w:t>
+            </w:r>
+            <w:r>
+              <w:rPr>
+                <w:iCs/>
+              </w:rPr>
+              <w:t>.</w:t>
             </w:r>
           </w:p>
         </w:tc>
@@ -2536,13 +3179,7 @@
               <w:rPr>
                 <w:iCs/>
               </w:rPr>
-              <w:t>Javascript (EmailJS</w:t>
-            </w:r>
-            <w:r>
-              <w:rPr>
-                <w:iCs/>
-              </w:rPr>
-              <w:t>)</w:t>
+              <w:t>Python</w:t>
             </w:r>
           </w:p>
         </w:tc>
@@ -2569,64 +3206,8 @@
             <w:r>
               <w:rPr>
                 <w:iCs/>
-                <w:lang w:val="fr-FR"/>
-              </w:rPr>
-              <w:t xml:space="preserve">A l’aide </w:t>
-            </w:r>
-            <w:r>
-              <w:rPr>
-                <w:iCs/>
-                <w:lang w:val="fr-FR"/>
-              </w:rPr>
-              <w:t>d’</w:t>
-            </w:r>
-            <w:r>
-              <w:rPr>
-                <w:iCs/>
-                <w:lang w:val="fr-FR"/>
-              </w:rPr>
-              <w:t>EmailJS</w:t>
-            </w:r>
-            <w:r>
-              <w:rPr>
-                <w:iCs/>
-                <w:lang w:val="fr-FR"/>
-              </w:rPr>
-              <w:t xml:space="preserve"> </w:t>
-            </w:r>
-            <w:r>
-              <w:rPr>
-                <w:iCs/>
-                <w:lang w:val="fr-FR"/>
-              </w:rPr>
-              <w:t xml:space="preserve">il est possible </w:t>
-            </w:r>
-            <w:r>
-              <w:rPr>
-                <w:iCs/>
-                <w:lang w:val="fr-FR"/>
-              </w:rPr>
-              <w:t>d’envoyer</w:t>
-            </w:r>
-            <w:r>
-              <w:rPr>
-                <w:iCs/>
-                <w:lang w:val="fr-FR"/>
-              </w:rPr>
-              <w:t xml:space="preserve"> facilement un mail à l’utilisateur sans code serveur : </w:t>
-            </w:r>
-            <w:r>
-              <w:rPr>
-                <w:iCs/>
-              </w:rPr>
-              <w:t xml:space="preserve"> </w:t>
-            </w:r>
-            <w:r>
-              <w:rPr>
-                <w:iCs/>
-                <w:lang w:val="fr-FR"/>
-              </w:rPr>
-              <w:t>https://www.emailjs.com/</w:t>
+              </w:rPr>
+              <w:t>Avec Python on créera un script permettant de passer une commande du menu au format choisi</w:t>
             </w:r>
           </w:p>
         </w:tc>
@@ -2647,27 +3228,18 @@
               <w:widowControl w:val="0"/>
               <w:numPr>
                 <w:ilvl w:val="0"/>
-                <w:numId w:val="20"/>
+                <w:numId w:val="21"/>
               </w:numPr>
               <w:spacing w:line="240" w:lineRule="auto"/>
               <w:rPr>
                 <w:iCs/>
-                <w:lang w:val="fr-FR"/>
-              </w:rPr>
-            </w:pPr>
-            <w:r>
-              <w:rPr>
-                <w:iCs/>
-                <w:lang w:val="fr-FR"/>
-              </w:rPr>
-              <w:t>Le rappel par mail pe</w:t>
-            </w:r>
-            <w:r>
-              <w:rPr>
-                <w:iCs/>
-                <w:lang w:val="fr-FR"/>
-              </w:rPr>
-              <w:t>rmettra surement à certains clients de reprendre leurs commandes stoppées</w:t>
+              </w:rPr>
+            </w:pPr>
+            <w:r>
+              <w:rPr>
+                <w:iCs/>
+              </w:rPr>
+              <w:t>Le choix du format est très important pour que l’utilisateur puisse donner la forme physique de son choix à son menu crée</w:t>
             </w:r>
           </w:p>
           <w:p>
@@ -2677,7 +3249,6 @@
               <w:spacing w:line="240" w:lineRule="auto"/>
               <w:rPr>
                 <w:iCs/>
-                <w:lang w:val="fr-FR"/>
               </w:rPr>
             </w:pPr>
           </w:p>
@@ -2687,34 +3258,43 @@
               <w:widowControl w:val="0"/>
               <w:numPr>
                 <w:ilvl w:val="0"/>
-                <w:numId w:val="20"/>
+                <w:numId w:val="21"/>
               </w:numPr>
               <w:spacing w:line="240" w:lineRule="auto"/>
               <w:rPr>
                 <w:iCs/>
+              </w:rPr>
+            </w:pPr>
+            <w:r>
+              <w:rPr>
+                <w:iCs/>
+              </w:rPr>
+              <w:t>La commande de menu imprimer permettra au site de générer des revenus à l’entreprise</w:t>
+            </w:r>
+          </w:p>
+          <w:p>
+            <w:pPr>
+              <w:widowControl w:val="0"/>
+              <w:spacing w:line="240" w:lineRule="auto"/>
+              <w:rPr>
+                <w:iCs/>
+              </w:rPr>
+            </w:pPr>
+          </w:p>
+          <w:p>
+            <w:pPr>
+              <w:widowControl w:val="0"/>
+              <w:spacing w:line="240" w:lineRule="auto"/>
+              <w:rPr>
+                <w:iCs/>
                 <w:lang w:val="fr-FR"/>
               </w:rPr>
             </w:pPr>
             <w:r>
               <w:rPr>
                 <w:iCs/>
-                <w:lang w:val="fr-FR"/>
-              </w:rPr>
-              <w:t>Les assurances et site d’achats en ligne utilise</w:t>
-            </w:r>
-            <w:r>
-              <w:rPr>
-                <w:iCs/>
-                <w:lang w:val="fr-FR"/>
-              </w:rPr>
-              <w:t>nt</w:t>
-            </w:r>
-            <w:r>
-              <w:rPr>
-                <w:iCs/>
-                <w:lang w:val="fr-FR"/>
-              </w:rPr>
-              <w:t xml:space="preserve"> souvent ce système afin de générer un maximum de profit</w:t>
+              </w:rPr>
+              <w:t xml:space="preserve">  </w:t>
             </w:r>
           </w:p>
         </w:tc>
@@ -2731,15 +3311,6 @@
           <w:lang w:val="fr-FR"/>
         </w:rPr>
       </w:pPr>
-      <w:r>
-        <w:rPr>
-          <w:rFonts w:ascii="Montserrat" w:eastAsia="Montserrat" w:hAnsi="Montserrat" w:cs="Montserrat"/>
-          <w:sz w:val="24"/>
-          <w:szCs w:val="24"/>
-          <w:lang w:val="fr-FR"/>
-        </w:rPr>
-        <w:br w:type="textWrapping" w:clear="all"/>
-      </w:r>
     </w:p>
     <w:p>
       <w:pPr>
@@ -2773,7 +3344,6 @@
           <w:sz w:val="28"/>
           <w:szCs w:val="28"/>
         </w:rPr>
-        <w:lastRenderedPageBreak/>
         <w:t xml:space="preserve">Liens avec le back-end </w:t>
       </w:r>
     </w:p>
@@ -2823,6 +3393,7 @@
           <w:sz w:val="24"/>
           <w:szCs w:val="24"/>
         </w:rPr>
+        <w:lastRenderedPageBreak/>
         <w:t>Mon choix pour le langage côté serveur se tourne vers Python car c’est un langage à la fois populaire et simple. Je le choisis également car je ne l’ai jamais utilisé mais que j’en ai beaucoup entendu parler ce qui me donne envie de l’essayer.</w:t>
       </w:r>
     </w:p>
@@ -3459,6 +4030,30 @@
     </w:p>
     <w:p>
       <w:pPr>
+        <w:pStyle w:val="Paragraphedeliste"/>
+        <w:widowControl w:val="0"/>
+        <w:numPr>
+          <w:ilvl w:val="0"/>
+          <w:numId w:val="2"/>
+        </w:numPr>
+        <w:spacing w:line="240" w:lineRule="auto"/>
+        <w:rPr>
+          <w:rFonts w:ascii="Montserrat" w:eastAsia="Montserrat" w:hAnsi="Montserrat" w:cs="Montserrat"/>
+          <w:sz w:val="24"/>
+          <w:szCs w:val="24"/>
+        </w:rPr>
+      </w:pPr>
+      <w:r>
+        <w:rPr>
+          <w:rFonts w:ascii="Montserrat" w:eastAsia="Montserrat" w:hAnsi="Montserrat" w:cs="Montserrat"/>
+          <w:sz w:val="24"/>
+          <w:szCs w:val="24"/>
+        </w:rPr>
+        <w:t>Le site doit être accessible aux malvoyants avec un système de lecture d’écran et de navigation au clavier.</w:t>
+      </w:r>
+    </w:p>
+    <w:p>
+      <w:pPr>
         <w:widowControl w:val="0"/>
         <w:spacing w:line="240" w:lineRule="auto"/>
         <w:ind w:left="720"/>
@@ -3468,94 +4063,16 @@
           <w:szCs w:val="24"/>
         </w:rPr>
       </w:pPr>
-      <w:r>
-        <w:rPr>
-          <w:rFonts w:ascii="Montserrat" w:eastAsia="Montserrat" w:hAnsi="Montserrat" w:cs="Montserrat"/>
-          <w:sz w:val="24"/>
-          <w:szCs w:val="24"/>
-        </w:rPr>
-        <w:t>Le site doit être accessible</w:t>
-      </w:r>
-      <w:r>
-        <w:rPr>
-          <w:rFonts w:ascii="Montserrat" w:eastAsia="Montserrat" w:hAnsi="Montserrat" w:cs="Montserrat"/>
-          <w:sz w:val="24"/>
-          <w:szCs w:val="24"/>
-        </w:rPr>
-        <w:t xml:space="preserve"> aux malvoyants avec </w:t>
-      </w:r>
-      <w:r>
-        <w:rPr>
-          <w:rFonts w:ascii="Montserrat" w:eastAsia="Montserrat" w:hAnsi="Montserrat" w:cs="Montserrat"/>
-          <w:sz w:val="24"/>
-          <w:szCs w:val="24"/>
-        </w:rPr>
-        <w:t xml:space="preserve">un système de </w:t>
-      </w:r>
-      <w:r>
-        <w:rPr>
-          <w:rFonts w:ascii="Montserrat" w:eastAsia="Montserrat" w:hAnsi="Montserrat" w:cs="Montserrat"/>
-          <w:sz w:val="24"/>
-          <w:szCs w:val="24"/>
-        </w:rPr>
-        <w:t>lecture d’</w:t>
-      </w:r>
-      <w:r>
-        <w:rPr>
-          <w:rFonts w:ascii="Montserrat" w:eastAsia="Montserrat" w:hAnsi="Montserrat" w:cs="Montserrat"/>
-          <w:sz w:val="24"/>
-          <w:szCs w:val="24"/>
-        </w:rPr>
-        <w:t>é</w:t>
-      </w:r>
-      <w:r>
-        <w:rPr>
-          <w:rFonts w:ascii="Montserrat" w:eastAsia="Montserrat" w:hAnsi="Montserrat" w:cs="Montserrat"/>
-          <w:sz w:val="24"/>
-          <w:szCs w:val="24"/>
-        </w:rPr>
-        <w:t xml:space="preserve">cran et </w:t>
-      </w:r>
-      <w:r>
-        <w:rPr>
-          <w:rFonts w:ascii="Montserrat" w:eastAsia="Montserrat" w:hAnsi="Montserrat" w:cs="Montserrat"/>
-          <w:sz w:val="24"/>
-          <w:szCs w:val="24"/>
-        </w:rPr>
-        <w:t xml:space="preserve">de </w:t>
-      </w:r>
-      <w:r>
-        <w:rPr>
-          <w:rFonts w:ascii="Montserrat" w:eastAsia="Montserrat" w:hAnsi="Montserrat" w:cs="Montserrat"/>
-          <w:sz w:val="24"/>
-          <w:szCs w:val="24"/>
-        </w:rPr>
-        <w:t>naviga</w:t>
-      </w:r>
-      <w:r>
-        <w:rPr>
-          <w:rFonts w:ascii="Montserrat" w:eastAsia="Montserrat" w:hAnsi="Montserrat" w:cs="Montserrat"/>
-          <w:sz w:val="24"/>
-          <w:szCs w:val="24"/>
-        </w:rPr>
-        <w:t>tion</w:t>
-      </w:r>
-      <w:r>
-        <w:rPr>
-          <w:rFonts w:ascii="Montserrat" w:eastAsia="Montserrat" w:hAnsi="Montserrat" w:cs="Montserrat"/>
-          <w:sz w:val="24"/>
-          <w:szCs w:val="24"/>
-        </w:rPr>
-        <w:t xml:space="preserve"> au clavier</w:t>
-      </w:r>
-      <w:r>
-        <w:rPr>
-          <w:rFonts w:ascii="Montserrat" w:eastAsia="Montserrat" w:hAnsi="Montserrat" w:cs="Montserrat"/>
-          <w:sz w:val="24"/>
-          <w:szCs w:val="24"/>
-        </w:rPr>
-        <w:t>.</w:t>
-      </w:r>
+    </w:p>
+    <w:p>
+      <w:pPr>
+        <w:pStyle w:val="Paragraphedeliste"/>
+        <w:rPr>
+          <w:rFonts w:ascii="Montserrat" w:eastAsia="Montserrat" w:hAnsi="Montserrat" w:cs="Montserrat"/>
+          <w:sz w:val="24"/>
+          <w:szCs w:val="24"/>
+        </w:rPr>
+      </w:pPr>
     </w:p>
     <w:p>
       <w:pPr>
@@ -3622,6 +4139,28 @@
         <w:widowControl w:val="0"/>
         <w:spacing w:line="240" w:lineRule="auto"/>
         <w:ind w:left="720"/>
+        <w:rPr>
+          <w:rFonts w:ascii="Montserrat" w:eastAsia="Montserrat" w:hAnsi="Montserrat" w:cs="Montserrat"/>
+          <w:sz w:val="24"/>
+          <w:szCs w:val="24"/>
+        </w:rPr>
+      </w:pPr>
+    </w:p>
+    <w:p>
+      <w:pPr>
+        <w:widowControl w:val="0"/>
+        <w:spacing w:line="240" w:lineRule="auto"/>
+        <w:rPr>
+          <w:rFonts w:ascii="Montserrat" w:eastAsia="Montserrat" w:hAnsi="Montserrat" w:cs="Montserrat"/>
+          <w:sz w:val="24"/>
+          <w:szCs w:val="24"/>
+        </w:rPr>
+      </w:pPr>
+    </w:p>
+    <w:p>
+      <w:pPr>
+        <w:widowControl w:val="0"/>
+        <w:spacing w:line="240" w:lineRule="auto"/>
         <w:rPr>
           <w:rFonts w:ascii="Montserrat" w:eastAsia="Montserrat" w:hAnsi="Montserrat" w:cs="Montserrat"/>
           <w:sz w:val="24"/>
@@ -3736,6 +4275,117 @@
           <w:szCs w:val="24"/>
         </w:rPr>
         <w:t>Plusieurs outils seront utilisés pour le bon fonctionnement du site :</w:t>
+      </w:r>
+    </w:p>
+    <w:p>
+      <w:pPr>
+        <w:widowControl w:val="0"/>
+        <w:spacing w:line="240" w:lineRule="auto"/>
+        <w:ind w:left="720"/>
+        <w:rPr>
+          <w:rFonts w:ascii="Montserrat" w:eastAsia="Montserrat" w:hAnsi="Montserrat" w:cs="Montserrat"/>
+          <w:sz w:val="24"/>
+          <w:szCs w:val="24"/>
+        </w:rPr>
+      </w:pPr>
+    </w:p>
+    <w:p>
+      <w:pPr>
+        <w:widowControl w:val="0"/>
+        <w:spacing w:line="240" w:lineRule="auto"/>
+        <w:ind w:left="720"/>
+        <w:rPr>
+          <w:rFonts w:ascii="Montserrat" w:eastAsia="Montserrat" w:hAnsi="Montserrat" w:cs="Montserrat"/>
+          <w:sz w:val="24"/>
+          <w:szCs w:val="24"/>
+        </w:rPr>
+      </w:pPr>
+    </w:p>
+    <w:p>
+      <w:pPr>
+        <w:widowControl w:val="0"/>
+        <w:spacing w:line="240" w:lineRule="auto"/>
+        <w:ind w:left="720"/>
+        <w:rPr>
+          <w:rFonts w:ascii="Montserrat" w:eastAsia="Montserrat" w:hAnsi="Montserrat" w:cs="Montserrat"/>
+          <w:sz w:val="24"/>
+          <w:szCs w:val="24"/>
+        </w:rPr>
+      </w:pPr>
+      <w:r>
+        <w:rPr>
+          <w:rFonts w:ascii="Montserrat" w:eastAsia="Montserrat" w:hAnsi="Montserrat" w:cs="Montserrat"/>
+          <w:sz w:val="24"/>
+          <w:szCs w:val="24"/>
+        </w:rPr>
+        <w:t>-</w:t>
+      </w:r>
+      <w:r>
+        <w:rPr>
+          <w:rFonts w:ascii="Montserrat" w:eastAsia="Montserrat" w:hAnsi="Montserrat" w:cs="Montserrat"/>
+          <w:sz w:val="24"/>
+          <w:szCs w:val="24"/>
+        </w:rPr>
+        <w:t xml:space="preserve"> </w:t>
+      </w:r>
+      <w:r>
+        <w:rPr>
+          <w:rFonts w:ascii="Montserrat" w:eastAsia="Montserrat" w:hAnsi="Montserrat" w:cs="Montserrat"/>
+          <w:sz w:val="24"/>
+          <w:szCs w:val="24"/>
+        </w:rPr>
+        <w:t xml:space="preserve">Utilisation de l’API </w:t>
+      </w:r>
+      <w:r>
+        <w:rPr>
+          <w:rFonts w:ascii="Montserrat" w:eastAsia="Montserrat" w:hAnsi="Montserrat" w:cs="Montserrat"/>
+          <w:sz w:val="24"/>
+          <w:szCs w:val="24"/>
+        </w:rPr>
+        <w:t>d’Instagram</w:t>
+      </w:r>
+      <w:r>
+        <w:rPr>
+          <w:rFonts w:ascii="Montserrat" w:eastAsia="Montserrat" w:hAnsi="Montserrat" w:cs="Montserrat"/>
+          <w:sz w:val="24"/>
+          <w:szCs w:val="24"/>
+        </w:rPr>
+        <w:t xml:space="preserve"> et Deliveroo pour les fonctions de partage</w:t>
+      </w:r>
+    </w:p>
+    <w:p>
+      <w:pPr>
+        <w:widowControl w:val="0"/>
+        <w:spacing w:line="240" w:lineRule="auto"/>
+        <w:ind w:left="720"/>
+        <w:rPr>
+          <w:rFonts w:ascii="Montserrat" w:eastAsia="Montserrat" w:hAnsi="Montserrat" w:cs="Montserrat"/>
+          <w:sz w:val="24"/>
+          <w:szCs w:val="24"/>
+        </w:rPr>
+      </w:pPr>
+    </w:p>
+    <w:p>
+      <w:pPr>
+        <w:widowControl w:val="0"/>
+        <w:numPr>
+          <w:ilvl w:val="0"/>
+          <w:numId w:val="1"/>
+        </w:numPr>
+        <w:spacing w:line="240" w:lineRule="auto"/>
+        <w:rPr>
+          <w:rFonts w:ascii="Montserrat" w:eastAsia="Montserrat" w:hAnsi="Montserrat" w:cs="Montserrat"/>
+          <w:sz w:val="24"/>
+          <w:szCs w:val="24"/>
+        </w:rPr>
+      </w:pPr>
+      <w:r>
+        <w:rPr>
+          <w:rFonts w:ascii="Montserrat" w:eastAsia="Montserrat" w:hAnsi="Montserrat" w:cs="Montserrat"/>
+          <w:sz w:val="24"/>
+          <w:szCs w:val="24"/>
+        </w:rPr>
+        <w:t>Outils et plugins envisageable à l’avenir :</w:t>
       </w:r>
     </w:p>
     <w:p>
@@ -4156,7 +4806,16 @@
           <w:sz w:val="24"/>
           <w:szCs w:val="24"/>
         </w:rPr>
-        <w:t>Nous chiffrerons les mails ainsi que les mots de passe dans la base de données afin d’avoir une sécurité supplémentaire</w:t>
+        <w:t xml:space="preserve">Nous chiffrerons les mails ainsi que les mots de passe dans la base de données afin d’avoir une sécurité </w:t>
+      </w:r>
+      <w:r>
+        <w:rPr>
+          <w:rFonts w:ascii="Montserrat" w:eastAsia="Montserrat" w:hAnsi="Montserrat" w:cs="Montserrat"/>
+          <w:sz w:val="24"/>
+          <w:szCs w:val="24"/>
+        </w:rPr>
+        <w:lastRenderedPageBreak/>
+        <w:t>supplémentaire</w:t>
       </w:r>
     </w:p>
     <w:p>
@@ -4264,7 +4923,6 @@
           <w:sz w:val="24"/>
           <w:szCs w:val="24"/>
         </w:rPr>
-        <w:lastRenderedPageBreak/>
         <w:br/>
       </w:r>
     </w:p>
@@ -4416,30 +5074,6 @@
           <w:szCs w:val="24"/>
         </w:rPr>
       </w:pPr>
-      <w:r>
-        <w:rPr>
-          <w:rFonts w:ascii="Montserrat" w:eastAsia="Montserrat" w:hAnsi="Montserrat" w:cs="Montserrat"/>
-          <w:sz w:val="24"/>
-          <w:szCs w:val="24"/>
-        </w:rPr>
-        <w:t>-</w:t>
-      </w:r>
-      <w:r>
-        <w:rPr>
-          <w:rFonts w:ascii="Montserrat" w:eastAsia="Montserrat" w:hAnsi="Montserrat" w:cs="Montserrat"/>
-          <w:sz w:val="24"/>
-          <w:szCs w:val="24"/>
-        </w:rPr>
-        <w:t xml:space="preserve"> </w:t>
-      </w:r>
-      <w:r>
-        <w:rPr>
-          <w:rFonts w:ascii="Montserrat" w:eastAsia="Montserrat" w:hAnsi="Montserrat" w:cs="Montserrat"/>
-          <w:sz w:val="24"/>
-          <w:szCs w:val="24"/>
-        </w:rPr>
-        <w:t>En cas de besoin de maintenance du site, nous interviendrons dans les 48h</w:t>
-      </w:r>
     </w:p>
     <w:p>
       <w:pPr>
@@ -4458,7 +5092,39 @@
           <w:sz w:val="24"/>
           <w:szCs w:val="24"/>
         </w:rPr>
-        <w:t>- Pour une demande d’ajout il faudra compter une semaine avant que l’on commence à s’en charger</w:t>
+        <w:t>-</w:t>
+      </w:r>
+      <w:r>
+        <w:rPr>
+          <w:rFonts w:ascii="Montserrat" w:eastAsia="Montserrat" w:hAnsi="Montserrat" w:cs="Montserrat"/>
+          <w:sz w:val="24"/>
+          <w:szCs w:val="24"/>
+        </w:rPr>
+        <w:t xml:space="preserve"> </w:t>
+      </w:r>
+      <w:r>
+        <w:rPr>
+          <w:rFonts w:ascii="Montserrat" w:eastAsia="Montserrat" w:hAnsi="Montserrat" w:cs="Montserrat"/>
+          <w:sz w:val="24"/>
+          <w:szCs w:val="24"/>
+        </w:rPr>
+        <w:t xml:space="preserve">En cas de besoin de maintenance </w:t>
+      </w:r>
+      <w:r>
+        <w:rPr>
+          <w:rFonts w:ascii="Montserrat" w:eastAsia="Montserrat" w:hAnsi="Montserrat" w:cs="Montserrat"/>
+          <w:sz w:val="24"/>
+          <w:szCs w:val="24"/>
+        </w:rPr>
+        <w:t xml:space="preserve">logiciel </w:t>
+      </w:r>
+      <w:r>
+        <w:rPr>
+          <w:rFonts w:ascii="Montserrat" w:eastAsia="Montserrat" w:hAnsi="Montserrat" w:cs="Montserrat"/>
+          <w:sz w:val="24"/>
+          <w:szCs w:val="24"/>
+        </w:rPr>
+        <w:t>du site, nous interviendrons dans les 48h</w:t>
       </w:r>
     </w:p>
     <w:p>
@@ -4472,6 +5138,82 @@
           <w:szCs w:val="24"/>
         </w:rPr>
       </w:pPr>
+    </w:p>
+    <w:p>
+      <w:pPr>
+        <w:widowControl w:val="0"/>
+        <w:spacing w:line="240" w:lineRule="auto"/>
+        <w:ind w:left="720"/>
+        <w:rPr>
+          <w:rFonts w:ascii="Montserrat" w:eastAsia="Montserrat" w:hAnsi="Montserrat" w:cs="Montserrat"/>
+          <w:sz w:val="24"/>
+          <w:szCs w:val="24"/>
+        </w:rPr>
+      </w:pPr>
+      <w:r>
+        <w:rPr>
+          <w:rFonts w:ascii="Montserrat" w:eastAsia="Montserrat" w:hAnsi="Montserrat" w:cs="Montserrat"/>
+          <w:sz w:val="24"/>
+          <w:szCs w:val="24"/>
+        </w:rPr>
+        <w:t>- En cas d’autre problèmes de maintenance nous contacterons l’hébergeur afin de régler le problème au plus vite.</w:t>
+      </w:r>
+    </w:p>
+    <w:p>
+      <w:pPr>
+        <w:widowControl w:val="0"/>
+        <w:spacing w:line="240" w:lineRule="auto"/>
+        <w:ind w:left="720"/>
+        <w:rPr>
+          <w:rFonts w:ascii="Montserrat" w:eastAsia="Montserrat" w:hAnsi="Montserrat" w:cs="Montserrat"/>
+          <w:sz w:val="24"/>
+          <w:szCs w:val="24"/>
+        </w:rPr>
+      </w:pPr>
+    </w:p>
+    <w:p>
+      <w:pPr>
+        <w:widowControl w:val="0"/>
+        <w:spacing w:line="240" w:lineRule="auto"/>
+        <w:ind w:left="720"/>
+        <w:rPr>
+          <w:rFonts w:ascii="Montserrat" w:eastAsia="Montserrat" w:hAnsi="Montserrat" w:cs="Montserrat"/>
+          <w:sz w:val="24"/>
+          <w:szCs w:val="24"/>
+        </w:rPr>
+      </w:pPr>
+      <w:r>
+        <w:rPr>
+          <w:rFonts w:ascii="Montserrat" w:eastAsia="Montserrat" w:hAnsi="Montserrat" w:cs="Montserrat"/>
+          <w:sz w:val="24"/>
+          <w:szCs w:val="24"/>
+        </w:rPr>
+        <w:t>- Pour une demande d’ajout il faudra compter une semaine avant que l’on commence à s’en charger</w:t>
+      </w:r>
+    </w:p>
+    <w:p>
+      <w:pPr>
+        <w:widowControl w:val="0"/>
+        <w:spacing w:line="240" w:lineRule="auto"/>
+        <w:ind w:left="720"/>
+        <w:rPr>
+          <w:rFonts w:ascii="Montserrat" w:eastAsia="Montserrat" w:hAnsi="Montserrat" w:cs="Montserrat"/>
+          <w:sz w:val="24"/>
+          <w:szCs w:val="24"/>
+        </w:rPr>
+      </w:pPr>
+    </w:p>
+    <w:p>
+      <w:pPr>
+        <w:widowControl w:val="0"/>
+        <w:spacing w:line="240" w:lineRule="auto"/>
+        <w:ind w:left="720"/>
+        <w:rPr>
+          <w:rFonts w:ascii="Montserrat" w:eastAsia="Montserrat" w:hAnsi="Montserrat" w:cs="Montserrat"/>
+          <w:sz w:val="24"/>
+          <w:szCs w:val="24"/>
+        </w:rPr>
+      </w:pPr>
       <w:r>
         <w:rPr>
           <w:rFonts w:ascii="Montserrat" w:eastAsia="Montserrat" w:hAnsi="Montserrat" w:cs="Montserrat"/>
@@ -4488,6 +5230,18 @@
         </w:rPr>
         <w:t>tous les lundis</w:t>
       </w:r>
+    </w:p>
+    <w:p>
+      <w:pPr>
+        <w:widowControl w:val="0"/>
+        <w:spacing w:line="240" w:lineRule="auto"/>
+        <w:ind w:left="720"/>
+        <w:rPr>
+          <w:rFonts w:ascii="Montserrat" w:eastAsia="Montserrat" w:hAnsi="Montserrat" w:cs="Montserrat"/>
+          <w:sz w:val="24"/>
+          <w:szCs w:val="24"/>
+        </w:rPr>
+      </w:pPr>
     </w:p>
     <w:p>
       <w:pPr>
@@ -6534,6 +7288,95 @@
     </w:lvl>
   </w:abstractNum>
   <w:abstractNum w:abstractNumId="19" w15:restartNumberingAfterBreak="0">
+    <w:nsid w:val="7E026C05"/>
+    <w:multiLevelType w:val="hybridMultilevel"/>
+    <w:tmpl w:val="AA0CFEA4"/>
+    <w:lvl w:ilvl="0" w:tplc="FFFFFFFF">
+      <w:start w:val="1"/>
+      <w:numFmt w:val="decimal"/>
+      <w:lvlText w:val="%1)"/>
+      <w:lvlJc w:val="left"/>
+      <w:pPr>
+        <w:ind w:left="720" w:hanging="360"/>
+      </w:pPr>
+      <w:rPr>
+        <w:rFonts w:hint="default"/>
+      </w:rPr>
+    </w:lvl>
+    <w:lvl w:ilvl="1" w:tplc="FFFFFFFF" w:tentative="1">
+      <w:start w:val="1"/>
+      <w:numFmt w:val="lowerLetter"/>
+      <w:lvlText w:val="%2."/>
+      <w:lvlJc w:val="left"/>
+      <w:pPr>
+        <w:ind w:left="1440" w:hanging="360"/>
+      </w:pPr>
+    </w:lvl>
+    <w:lvl w:ilvl="2" w:tplc="FFFFFFFF" w:tentative="1">
+      <w:start w:val="1"/>
+      <w:numFmt w:val="lowerRoman"/>
+      <w:lvlText w:val="%3."/>
+      <w:lvlJc w:val="right"/>
+      <w:pPr>
+        <w:ind w:left="2160" w:hanging="180"/>
+      </w:pPr>
+    </w:lvl>
+    <w:lvl w:ilvl="3" w:tplc="FFFFFFFF" w:tentative="1">
+      <w:start w:val="1"/>
+      <w:numFmt w:val="decimal"/>
+      <w:lvlText w:val="%4."/>
+      <w:lvlJc w:val="left"/>
+      <w:pPr>
+        <w:ind w:left="2880" w:hanging="360"/>
+      </w:pPr>
+    </w:lvl>
+    <w:lvl w:ilvl="4" w:tplc="FFFFFFFF" w:tentative="1">
+      <w:start w:val="1"/>
+      <w:numFmt w:val="lowerLetter"/>
+      <w:lvlText w:val="%5."/>
+      <w:lvlJc w:val="left"/>
+      <w:pPr>
+        <w:ind w:left="3600" w:hanging="360"/>
+      </w:pPr>
+    </w:lvl>
+    <w:lvl w:ilvl="5" w:tplc="FFFFFFFF" w:tentative="1">
+      <w:start w:val="1"/>
+      <w:numFmt w:val="lowerRoman"/>
+      <w:lvlText w:val="%6."/>
+      <w:lvlJc w:val="right"/>
+      <w:pPr>
+        <w:ind w:left="4320" w:hanging="180"/>
+      </w:pPr>
+    </w:lvl>
+    <w:lvl w:ilvl="6" w:tplc="FFFFFFFF" w:tentative="1">
+      <w:start w:val="1"/>
+      <w:numFmt w:val="decimal"/>
+      <w:lvlText w:val="%7."/>
+      <w:lvlJc w:val="left"/>
+      <w:pPr>
+        <w:ind w:left="5040" w:hanging="360"/>
+      </w:pPr>
+    </w:lvl>
+    <w:lvl w:ilvl="7" w:tplc="FFFFFFFF" w:tentative="1">
+      <w:start w:val="1"/>
+      <w:numFmt w:val="lowerLetter"/>
+      <w:lvlText w:val="%8."/>
+      <w:lvlJc w:val="left"/>
+      <w:pPr>
+        <w:ind w:left="5760" w:hanging="360"/>
+      </w:pPr>
+    </w:lvl>
+    <w:lvl w:ilvl="8" w:tplc="FFFFFFFF" w:tentative="1">
+      <w:start w:val="1"/>
+      <w:numFmt w:val="lowerRoman"/>
+      <w:lvlText w:val="%9."/>
+      <w:lvlJc w:val="right"/>
+      <w:pPr>
+        <w:ind w:left="6480" w:hanging="180"/>
+      </w:pPr>
+    </w:lvl>
+  </w:abstractNum>
+  <w:abstractNum w:abstractNumId="20" w15:restartNumberingAfterBreak="0">
     <w:nsid w:val="7E740AD4"/>
     <w:multiLevelType w:val="hybridMultilevel"/>
     <w:tmpl w:val="AA0CFEA4"/>
@@ -6665,7 +7508,7 @@
     <w:abstractNumId w:val="2"/>
   </w:num>
   <w:num w:numId="15" w16cid:durableId="677512413">
-    <w:abstractNumId w:val="19"/>
+    <w:abstractNumId w:val="20"/>
   </w:num>
   <w:num w:numId="16" w16cid:durableId="784545179">
     <w:abstractNumId w:val="12"/>
@@ -6681,6 +7524,9 @@
   </w:num>
   <w:num w:numId="20" w16cid:durableId="649753737">
     <w:abstractNumId w:val="6"/>
+  </w:num>
+  <w:num w:numId="21" w16cid:durableId="1316573300">
+    <w:abstractNumId w:val="19"/>
   </w:num>
 </w:numbering>
 </file>

</xml_diff>